<commit_message>
Update EETT Equipamiento y Mobiliario- CON CODIGO AMP N08.docx
</commit_message>
<xml_diff>
--- a/Equipamiento y Moviliario/EETT Equipamiento y Mobiliario- CON CODIGO AMP N08.docx
+++ b/Equipamiento y Moviliario/EETT Equipamiento y Mobiliario- CON CODIGO AMP N08.docx
@@ -1,6 +1,6 @@
 
 <file path=word/document.xml><?xml version="1.0" encoding="utf-8"?>
-<w:document xmlns:wpc="http://schemas.microsoft.com/office/word/2010/wordprocessingCanvas" xmlns:cx="http://schemas.microsoft.com/office/drawing/2014/chartex" xmlns:cx1="http://schemas.microsoft.com/office/drawing/2015/9/8/chartex" xmlns:cx2="http://schemas.microsoft.com/office/drawing/2015/10/21/chartex" xmlns:cx3="http://schemas.microsoft.com/office/drawing/2016/5/9/chartex" xmlns:cx4="http://schemas.microsoft.com/office/drawing/2016/5/10/chartex" xmlns:cx5="http://schemas.microsoft.com/office/drawing/2016/5/11/chartex" xmlns:cx6="http://schemas.microsoft.com/office/drawing/2016/5/12/chartex" xmlns:cx7="http://schemas.microsoft.com/office/drawing/2016/5/13/chartex" xmlns:cx8="http://schemas.microsoft.com/office/drawing/2016/5/14/chartex" xmlns:mc="http://schemas.openxmlformats.org/markup-compatibility/2006" xmlns:aink="http://schemas.microsoft.com/office/drawing/2016/ink" xmlns:am3d="http://schemas.microsoft.com/office/drawing/2017/model3d" xmlns:o="urn:schemas-microsoft-com:office:office" xmlns:oel="http://schemas.microsoft.com/office/2019/extlst" xmlns:r="http://schemas.openxmlformats.org/officeDocument/2006/relationships" xmlns:m="http://schemas.openxmlformats.org/officeDocument/2006/math" xmlns:v="urn:schemas-microsoft-com:vml" xmlns:wp14="http://schemas.microsoft.com/office/word/2010/wordprocessingDrawing" xmlns:wp="http://schemas.openxmlformats.org/drawingml/2006/wordprocessingDrawing" xmlns:w10="urn:schemas-microsoft-com:office:word" xmlns:w="http://schemas.openxmlformats.org/wordprocessingml/2006/main" xmlns:w14="http://schemas.microsoft.com/office/word/2010/wordml" xmlns:w15="http://schemas.microsoft.com/office/word/2012/wordml" xmlns:w16cex="http://schemas.microsoft.com/office/word/2018/wordml/cex" xmlns:w16cid="http://schemas.microsoft.com/office/word/2016/wordml/cid" xmlns:w16="http://schemas.microsoft.com/office/word/2018/wordml" xmlns:w16sdtdh="http://schemas.microsoft.com/office/word/2020/wordml/sdtdatahash" xmlns:w16se="http://schemas.microsoft.com/office/word/2015/wordml/symex" xmlns:wpg="http://schemas.microsoft.com/office/word/2010/wordprocessingGroup" xmlns:wpi="http://schemas.microsoft.com/office/word/2010/wordprocessingInk" xmlns:wne="http://schemas.microsoft.com/office/word/2006/wordml" xmlns:wps="http://schemas.microsoft.com/office/word/2010/wordprocessingShape" mc:Ignorable="w14 w15 w16se w16cid w16 w16cex w16sdtdh wp14">
+<w:document xmlns:wpc="http://schemas.microsoft.com/office/word/2010/wordprocessingCanvas" xmlns:cx="http://schemas.microsoft.com/office/drawing/2014/chartex" xmlns:cx1="http://schemas.microsoft.com/office/drawing/2015/9/8/chartex" xmlns:cx2="http://schemas.microsoft.com/office/drawing/2015/10/21/chartex" xmlns:cx3="http://schemas.microsoft.com/office/drawing/2016/5/9/chartex" xmlns:cx4="http://schemas.microsoft.com/office/drawing/2016/5/10/chartex" xmlns:cx5="http://schemas.microsoft.com/office/drawing/2016/5/11/chartex" xmlns:cx6="http://schemas.microsoft.com/office/drawing/2016/5/12/chartex" xmlns:cx7="http://schemas.microsoft.com/office/drawing/2016/5/13/chartex" xmlns:cx8="http://schemas.microsoft.com/office/drawing/2016/5/14/chartex" xmlns:mc="http://schemas.openxmlformats.org/markup-compatibility/2006" xmlns:aink="http://schemas.microsoft.com/office/drawing/2016/ink" xmlns:am3d="http://schemas.microsoft.com/office/drawing/2017/model3d" xmlns:o="urn:schemas-microsoft-com:office:office" xmlns:r="http://schemas.openxmlformats.org/officeDocument/2006/relationships" xmlns:m="http://schemas.openxmlformats.org/officeDocument/2006/math" xmlns:v="urn:schemas-microsoft-com:vml" xmlns:wp14="http://schemas.microsoft.com/office/word/2010/wordprocessingDrawing" xmlns:wp="http://schemas.openxmlformats.org/drawingml/2006/wordprocessingDrawing" xmlns:w10="urn:schemas-microsoft-com:office:word" xmlns:w="http://schemas.openxmlformats.org/wordprocessingml/2006/main" xmlns:w14="http://schemas.microsoft.com/office/word/2010/wordml" xmlns:w15="http://schemas.microsoft.com/office/word/2012/wordml" xmlns:w16cid="http://schemas.microsoft.com/office/word/2016/wordml/cid" xmlns:w16se="http://schemas.microsoft.com/office/word/2015/wordml/symex" xmlns:wpg="http://schemas.microsoft.com/office/word/2010/wordprocessingGroup" xmlns:wpi="http://schemas.microsoft.com/office/word/2010/wordprocessingInk" xmlns:wne="http://schemas.microsoft.com/office/word/2006/wordml" xmlns:wps="http://schemas.microsoft.com/office/word/2010/wordprocessingShape" mc:Ignorable="w14 w15 w16se w16cid wp14">
   <w:body>
     <w:bookmarkStart w:id="0" w:name="_Hlk108775746" w:displacedByCustomXml="next"/>
     <w:bookmarkEnd w:id="0" w:displacedByCustomXml="next"/>
@@ -49,7 +49,7 @@
         </w:p>
         <w:p>
           <w:pPr>
-            <w:pStyle w:val="TDC1"/>
+            <w:pStyle w:val="TDC2"/>
             <w:tabs>
               <w:tab w:val="right" w:leader="dot" w:pos="8494"/>
             </w:tabs>
@@ -78,81 +78,7 @@
             </w:rPr>
             <w:fldChar w:fldCharType="separate"/>
           </w:r>
-          <w:hyperlink w:anchor="_Toc114903709" w:history="1">
-            <w:r>
-              <w:rPr>
-                <w:rStyle w:val="Hipervnculo"/>
-                <w:rFonts w:eastAsiaTheme="minorEastAsia" w:cstheme="minorHAnsi"/>
-                <w:b/>
-                <w:bCs/>
-                <w:noProof/>
-              </w:rPr>
-              <w:t>PRIMARIA</w:t>
-            </w:r>
-            <w:r>
-              <w:rPr>
-                <w:noProof/>
-                <w:webHidden/>
-              </w:rPr>
-              <w:tab/>
-            </w:r>
-            <w:r>
-              <w:rPr>
-                <w:noProof/>
-                <w:webHidden/>
-              </w:rPr>
-              <w:fldChar w:fldCharType="begin"/>
-            </w:r>
-            <w:r>
-              <w:rPr>
-                <w:noProof/>
-                <w:webHidden/>
-              </w:rPr>
-              <w:instrText xml:space="preserve"> PAGEREF _Toc114903709 \h </w:instrText>
-            </w:r>
-            <w:r>
-              <w:rPr>
-                <w:noProof/>
-                <w:webHidden/>
-              </w:rPr>
-            </w:r>
-            <w:r>
-              <w:rPr>
-                <w:noProof/>
-                <w:webHidden/>
-              </w:rPr>
-              <w:fldChar w:fldCharType="separate"/>
-            </w:r>
-            <w:r>
-              <w:rPr>
-                <w:noProof/>
-                <w:webHidden/>
-              </w:rPr>
-              <w:t>3</w:t>
-            </w:r>
-            <w:r>
-              <w:rPr>
-                <w:noProof/>
-                <w:webHidden/>
-              </w:rPr>
-              <w:fldChar w:fldCharType="end"/>
-            </w:r>
-          </w:hyperlink>
-        </w:p>
-        <w:p>
-          <w:pPr>
-            <w:pStyle w:val="TDC2"/>
-            <w:tabs>
-              <w:tab w:val="right" w:leader="dot" w:pos="8494"/>
-            </w:tabs>
-            <w:rPr>
-              <w:rFonts w:asciiTheme="minorHAnsi" w:eastAsiaTheme="minorEastAsia" w:hAnsiTheme="minorHAnsi" w:cstheme="minorBidi"/>
-              <w:noProof/>
-              <w:sz w:val="22"/>
-              <w:szCs w:val="22"/>
-            </w:rPr>
-          </w:pPr>
-          <w:hyperlink w:anchor="_Toc114903710" w:history="1">
+          <w:hyperlink w:anchor="_Toc115357857" w:history="1">
             <w:r>
               <w:rPr>
                 <w:rStyle w:val="Hipervnculo"/>
@@ -182,7 +108,7 @@
                 <w:noProof/>
                 <w:webHidden/>
               </w:rPr>
-              <w:instrText xml:space="preserve"> PAGEREF _Toc114903710 \h </w:instrText>
+              <w:instrText xml:space="preserve"> PAGEREF _Toc115357857 \h </w:instrText>
             </w:r>
             <w:r>
               <w:rPr>
@@ -202,7 +128,7 @@
                 <w:noProof/>
                 <w:webHidden/>
               </w:rPr>
-              <w:t>3</w:t>
+              <w:t>4</w:t>
             </w:r>
             <w:r>
               <w:rPr>
@@ -227,7 +153,7 @@
               <w:szCs w:val="22"/>
             </w:rPr>
           </w:pPr>
-          <w:hyperlink w:anchor="_Toc114903711" w:history="1">
+          <w:hyperlink w:anchor="_Toc115357858" w:history="1">
             <w:r>
               <w:rPr>
                 <w:rStyle w:val="Hipervnculo"/>
@@ -255,7 +181,7 @@
                 <w:bCs/>
                 <w:noProof/>
               </w:rPr>
-              <w:t>EP001 EQUIPAMIENTO PARA COMEDOR MULTIUSO</w:t>
+              <w:t>EP001 EQUIPAMIENTO PARA AMBIENTES MULTIUSO</w:t>
             </w:r>
             <w:r>
               <w:rPr>
@@ -276,7 +202,7 @@
                 <w:noProof/>
                 <w:webHidden/>
               </w:rPr>
-              <w:instrText xml:space="preserve"> PAGEREF _Toc114903711 \h </w:instrText>
+              <w:instrText xml:space="preserve"> PAGEREF _Toc115357858 \h </w:instrText>
             </w:r>
             <w:r>
               <w:rPr>
@@ -296,7 +222,101 @@
                 <w:noProof/>
                 <w:webHidden/>
               </w:rPr>
-              <w:t>3</w:t>
+              <w:t>4</w:t>
+            </w:r>
+            <w:r>
+              <w:rPr>
+                <w:noProof/>
+                <w:webHidden/>
+              </w:rPr>
+              <w:fldChar w:fldCharType="end"/>
+            </w:r>
+          </w:hyperlink>
+        </w:p>
+        <w:p>
+          <w:pPr>
+            <w:pStyle w:val="TDC3"/>
+            <w:tabs>
+              <w:tab w:val="left" w:pos="880"/>
+              <w:tab w:val="right" w:leader="dot" w:pos="8494"/>
+            </w:tabs>
+            <w:rPr>
+              <w:rFonts w:asciiTheme="minorHAnsi" w:eastAsiaTheme="minorEastAsia" w:hAnsiTheme="minorHAnsi" w:cstheme="minorBidi"/>
+              <w:noProof/>
+              <w:sz w:val="22"/>
+              <w:szCs w:val="22"/>
+            </w:rPr>
+          </w:pPr>
+          <w:hyperlink w:anchor="_Toc115357859" w:history="1">
+            <w:r>
+              <w:rPr>
+                <w:rStyle w:val="Hipervnculo"/>
+                <w:rFonts w:ascii="Symbol" w:eastAsiaTheme="minorEastAsia" w:hAnsi="Symbol" w:cstheme="minorHAnsi"/>
+                <w:b/>
+                <w:bCs/>
+                <w:noProof/>
+              </w:rPr>
+              <w:t></w:t>
+            </w:r>
+            <w:r>
+              <w:rPr>
+                <w:rFonts w:asciiTheme="minorHAnsi" w:eastAsiaTheme="minorEastAsia" w:hAnsiTheme="minorHAnsi" w:cstheme="minorBidi"/>
+                <w:noProof/>
+                <w:sz w:val="22"/>
+                <w:szCs w:val="22"/>
+              </w:rPr>
+              <w:tab/>
+            </w:r>
+            <w:r>
+              <w:rPr>
+                <w:rStyle w:val="Hipervnculo"/>
+                <w:rFonts w:eastAsiaTheme="minorEastAsia" w:cstheme="minorHAnsi"/>
+                <w:b/>
+                <w:bCs/>
+                <w:noProof/>
+              </w:rPr>
+              <w:t>EP002 EQUIPAMIENTO DE SOPORTE DE IMAGEN</w:t>
+            </w:r>
+            <w:r>
+              <w:rPr>
+                <w:noProof/>
+                <w:webHidden/>
+              </w:rPr>
+              <w:tab/>
+            </w:r>
+            <w:r>
+              <w:rPr>
+                <w:noProof/>
+                <w:webHidden/>
+              </w:rPr>
+              <w:fldChar w:fldCharType="begin"/>
+            </w:r>
+            <w:r>
+              <w:rPr>
+                <w:noProof/>
+                <w:webHidden/>
+              </w:rPr>
+              <w:instrText xml:space="preserve"> PAGEREF _Toc115357859 \h </w:instrText>
+            </w:r>
+            <w:r>
+              <w:rPr>
+                <w:noProof/>
+                <w:webHidden/>
+              </w:rPr>
+            </w:r>
+            <w:r>
+              <w:rPr>
+                <w:noProof/>
+                <w:webHidden/>
+              </w:rPr>
+              <w:fldChar w:fldCharType="separate"/>
+            </w:r>
+            <w:r>
+              <w:rPr>
+                <w:noProof/>
+                <w:webHidden/>
+              </w:rPr>
+              <w:t>6</w:t>
             </w:r>
             <w:r>
               <w:rPr>
@@ -321,7 +341,7 @@
               <w:szCs w:val="22"/>
             </w:rPr>
           </w:pPr>
-          <w:hyperlink w:anchor="_Toc114903712" w:history="1">
+          <w:hyperlink w:anchor="_Toc115357860" w:history="1">
             <w:r>
               <w:rPr>
                 <w:rStyle w:val="Hipervnculo"/>
@@ -370,7 +390,7 @@
                 <w:noProof/>
                 <w:webHidden/>
               </w:rPr>
-              <w:instrText xml:space="preserve"> PAGEREF _Toc114903712 \h </w:instrText>
+              <w:instrText xml:space="preserve"> PAGEREF _Toc115357860 \h </w:instrText>
             </w:r>
             <w:r>
               <w:rPr>
@@ -390,7 +410,7 @@
                 <w:noProof/>
                 <w:webHidden/>
               </w:rPr>
-              <w:t>8</w:t>
+              <w:t>9</w:t>
             </w:r>
             <w:r>
               <w:rPr>
@@ -415,7 +435,7 @@
               <w:szCs w:val="22"/>
             </w:rPr>
           </w:pPr>
-          <w:hyperlink w:anchor="_Toc114903713" w:history="1">
+          <w:hyperlink w:anchor="_Toc115357861" w:history="1">
             <w:r>
               <w:rPr>
                 <w:rStyle w:val="Hipervnculo"/>
@@ -443,7 +463,7 @@
                 <w:bCs/>
                 <w:noProof/>
               </w:rPr>
-              <w:t>MP001 ARCHIVADOR 0.40X0.40X1.20</w:t>
+              <w:t>MP001 ESTANTERÍA PARA COCINA</w:t>
             </w:r>
             <w:r>
               <w:rPr>
@@ -464,7 +484,7 @@
                 <w:noProof/>
                 <w:webHidden/>
               </w:rPr>
-              <w:instrText xml:space="preserve"> PAGEREF _Toc114903713 \h </w:instrText>
+              <w:instrText xml:space="preserve"> PAGEREF _Toc115357861 \h </w:instrText>
             </w:r>
             <w:r>
               <w:rPr>
@@ -484,7 +504,101 @@
                 <w:noProof/>
                 <w:webHidden/>
               </w:rPr>
-              <w:t>8</w:t>
+              <w:t>9</w:t>
+            </w:r>
+            <w:r>
+              <w:rPr>
+                <w:noProof/>
+                <w:webHidden/>
+              </w:rPr>
+              <w:fldChar w:fldCharType="end"/>
+            </w:r>
+          </w:hyperlink>
+        </w:p>
+        <w:p>
+          <w:pPr>
+            <w:pStyle w:val="TDC3"/>
+            <w:tabs>
+              <w:tab w:val="left" w:pos="880"/>
+              <w:tab w:val="right" w:leader="dot" w:pos="8494"/>
+            </w:tabs>
+            <w:rPr>
+              <w:rFonts w:asciiTheme="minorHAnsi" w:eastAsiaTheme="minorEastAsia" w:hAnsiTheme="minorHAnsi" w:cstheme="minorBidi"/>
+              <w:noProof/>
+              <w:sz w:val="22"/>
+              <w:szCs w:val="22"/>
+            </w:rPr>
+          </w:pPr>
+          <w:hyperlink w:anchor="_Toc115357862" w:history="1">
+            <w:r>
+              <w:rPr>
+                <w:rStyle w:val="Hipervnculo"/>
+                <w:rFonts w:ascii="Symbol" w:eastAsiaTheme="minorEastAsia" w:hAnsi="Symbol" w:cstheme="minorHAnsi"/>
+                <w:b/>
+                <w:bCs/>
+                <w:noProof/>
+              </w:rPr>
+              <w:t></w:t>
+            </w:r>
+            <w:r>
+              <w:rPr>
+                <w:rFonts w:asciiTheme="minorHAnsi" w:eastAsiaTheme="minorEastAsia" w:hAnsiTheme="minorHAnsi" w:cstheme="minorBidi"/>
+                <w:noProof/>
+                <w:sz w:val="22"/>
+                <w:szCs w:val="22"/>
+              </w:rPr>
+              <w:tab/>
+            </w:r>
+            <w:r>
+              <w:rPr>
+                <w:rStyle w:val="Hipervnculo"/>
+                <w:rFonts w:eastAsiaTheme="minorEastAsia" w:cstheme="minorHAnsi"/>
+                <w:b/>
+                <w:bCs/>
+                <w:noProof/>
+              </w:rPr>
+              <w:t>MP002 ESTANTERÍA PARA COCINA DE COMEDOR</w:t>
+            </w:r>
+            <w:r>
+              <w:rPr>
+                <w:noProof/>
+                <w:webHidden/>
+              </w:rPr>
+              <w:tab/>
+            </w:r>
+            <w:r>
+              <w:rPr>
+                <w:noProof/>
+                <w:webHidden/>
+              </w:rPr>
+              <w:fldChar w:fldCharType="begin"/>
+            </w:r>
+            <w:r>
+              <w:rPr>
+                <w:noProof/>
+                <w:webHidden/>
+              </w:rPr>
+              <w:instrText xml:space="preserve"> PAGEREF _Toc115357862 \h </w:instrText>
+            </w:r>
+            <w:r>
+              <w:rPr>
+                <w:noProof/>
+                <w:webHidden/>
+              </w:rPr>
+            </w:r>
+            <w:r>
+              <w:rPr>
+                <w:noProof/>
+                <w:webHidden/>
+              </w:rPr>
+              <w:fldChar w:fldCharType="separate"/>
+            </w:r>
+            <w:r>
+              <w:rPr>
+                <w:noProof/>
+                <w:webHidden/>
+              </w:rPr>
+              <w:t>14</w:t>
             </w:r>
             <w:r>
               <w:rPr>
@@ -532,6 +646,8 @@
           <w:bCs/>
         </w:rPr>
       </w:pPr>
+      <w:bookmarkStart w:id="1" w:name="_GoBack"/>
+      <w:bookmarkEnd w:id="1"/>
     </w:p>
     <w:p>
       <w:pPr>
@@ -1888,17 +2004,16 @@
           <w:bCs/>
         </w:rPr>
       </w:pPr>
-      <w:bookmarkStart w:id="1" w:name="_Toc114903710"/>
+      <w:bookmarkStart w:id="2" w:name="_Toc115357857"/>
       <w:r>
         <w:rPr>
           <w:rFonts w:asciiTheme="minorHAnsi" w:hAnsiTheme="minorHAnsi" w:cstheme="minorHAnsi"/>
           <w:b/>
           <w:bCs/>
         </w:rPr>
-        <w:lastRenderedPageBreak/>
         <w:t>EQUIPAMIENTO</w:t>
       </w:r>
-      <w:bookmarkEnd w:id="1"/>
+      <w:bookmarkEnd w:id="2"/>
     </w:p>
     <w:p>
       <w:pPr>
@@ -1923,7 +2038,7 @@
           <w:color w:val="00B050"/>
         </w:rPr>
       </w:pPr>
-      <w:bookmarkStart w:id="2" w:name="_Toc114903711"/>
+      <w:bookmarkStart w:id="3" w:name="_Toc115357858"/>
       <w:r>
         <w:rPr>
           <w:rFonts w:asciiTheme="minorHAnsi" w:hAnsiTheme="minorHAnsi" w:cstheme="minorHAnsi"/>
@@ -1949,9 +2064,27 @@
           <w:bCs/>
           <w:color w:val="00B050"/>
         </w:rPr>
-        <w:t>EQUIPAMIENTO PARA COMEDOR MULTIUSO</w:t>
-      </w:r>
-      <w:bookmarkEnd w:id="2"/>
+        <w:t xml:space="preserve">EQUIPAMIENTO PARA </w:t>
+      </w:r>
+      <w:r>
+        <w:rPr>
+          <w:rFonts w:asciiTheme="minorHAnsi" w:hAnsiTheme="minorHAnsi" w:cstheme="minorHAnsi"/>
+          <w:b/>
+          <w:bCs/>
+          <w:color w:val="00B050"/>
+        </w:rPr>
+        <w:t>AMBIENTES</w:t>
+      </w:r>
+      <w:r>
+        <w:rPr>
+          <w:rFonts w:asciiTheme="minorHAnsi" w:hAnsiTheme="minorHAnsi" w:cstheme="minorHAnsi"/>
+          <w:b/>
+          <w:bCs/>
+          <w:color w:val="00B050"/>
+        </w:rPr>
+        <w:t xml:space="preserve"> MULTIUSO</w:t>
+      </w:r>
+      <w:bookmarkEnd w:id="3"/>
     </w:p>
     <w:p>
       <w:pPr>
@@ -1964,7 +2097,7 @@
           <w:bCs/>
         </w:rPr>
       </w:pPr>
-      <w:bookmarkStart w:id="3" w:name="_Hlk108383317"/>
+      <w:bookmarkStart w:id="4" w:name="_Hlk108383317"/>
     </w:p>
     <w:p>
       <w:pPr>
@@ -2005,7 +2138,33 @@
         <w:rPr>
           <w:rFonts w:asciiTheme="minorHAnsi" w:hAnsiTheme="minorHAnsi" w:cstheme="minorHAnsi"/>
         </w:rPr>
-        <w:t>te del comedor está situado en el sótano del bloque N° 05 el cual por las características del área es adecuado para comedor y otros usos adicionales que se pudiera dar, como; reuniones de docentes y personal administrativo, por contar con mesas mesas y sillas</w:t>
+        <w:t xml:space="preserve">te del comedor está situado en el sótano del bloque </w:t>
+      </w:r>
+      <w:proofErr w:type="spellStart"/>
+      <w:r>
+        <w:rPr>
+          <w:rFonts w:asciiTheme="minorHAnsi" w:hAnsiTheme="minorHAnsi" w:cstheme="minorHAnsi"/>
+        </w:rPr>
+        <w:t>N°</w:t>
+      </w:r>
+      <w:proofErr w:type="spellEnd"/>
+      <w:r>
+        <w:rPr>
+          <w:rFonts w:asciiTheme="minorHAnsi" w:hAnsiTheme="minorHAnsi" w:cstheme="minorHAnsi"/>
+        </w:rPr>
+        <w:t xml:space="preserve"> 05 el cual por las características del área es adecuado para comedor y otros usos adicionales que se pudiera dar, como; reuniones de docentes y personal administrativo, por contar con mesas </w:t>
+      </w:r>
+      <w:r>
+        <w:rPr>
+          <w:rFonts w:asciiTheme="minorHAnsi" w:hAnsiTheme="minorHAnsi" w:cstheme="minorHAnsi"/>
+        </w:rPr>
+        <w:t>y</w:t>
+      </w:r>
+      <w:r>
+        <w:rPr>
+          <w:rFonts w:asciiTheme="minorHAnsi" w:hAnsiTheme="minorHAnsi" w:cstheme="minorHAnsi"/>
+        </w:rPr>
+        <w:t xml:space="preserve"> sillas</w:t>
       </w:r>
       <w:r>
         <w:rPr>
@@ -2044,6 +2203,44 @@
           <w:rFonts w:asciiTheme="minorHAnsi" w:hAnsiTheme="minorHAnsi" w:cstheme="minorHAnsi"/>
         </w:rPr>
         <w:t>y es necesario contar con herramientas materiales y sobre todo con equipamiento que sirva de soporte para el llevado de dichas actividades.</w:t>
+      </w:r>
+    </w:p>
+    <w:p>
+      <w:pPr>
+        <w:pStyle w:val="Prrafodelista"/>
+        <w:ind w:left="1418"/>
+        <w:jc w:val="both"/>
+        <w:rPr>
+          <w:rFonts w:asciiTheme="minorHAnsi" w:hAnsiTheme="minorHAnsi" w:cstheme="minorHAnsi"/>
+        </w:rPr>
+      </w:pPr>
+    </w:p>
+    <w:p>
+      <w:pPr>
+        <w:pStyle w:val="Prrafodelista"/>
+        <w:ind w:left="1418"/>
+        <w:jc w:val="both"/>
+        <w:rPr>
+          <w:rFonts w:asciiTheme="minorHAnsi" w:hAnsiTheme="minorHAnsi" w:cstheme="minorHAnsi"/>
+        </w:rPr>
+      </w:pPr>
+      <w:r>
+        <w:rPr>
+          <w:rFonts w:asciiTheme="minorHAnsi" w:hAnsiTheme="minorHAnsi" w:cstheme="minorHAnsi"/>
+        </w:rPr>
+        <w:t xml:space="preserve">Es bueno mencionar que </w:t>
+      </w:r>
+      <w:r>
+        <w:rPr>
+          <w:rFonts w:asciiTheme="minorHAnsi" w:hAnsiTheme="minorHAnsi" w:cstheme="minorHAnsi"/>
+        </w:rPr>
+        <w:t>estos tipos</w:t>
+      </w:r>
+      <w:r>
+        <w:rPr>
+          <w:rFonts w:asciiTheme="minorHAnsi" w:hAnsiTheme="minorHAnsi" w:cstheme="minorHAnsi"/>
+        </w:rPr>
+        <w:t xml:space="preserve"> de actividades son también frecuentes en horarios de las tardes y noches, es por esta razón la gran importancia de implementar estos ambientes</w:t>
       </w:r>
     </w:p>
     <w:p>
@@ -2190,7 +2387,21 @@
         <w:rPr>
           <w:rFonts w:asciiTheme="minorHAnsi" w:hAnsiTheme="minorHAnsi" w:cstheme="minorHAnsi"/>
         </w:rPr>
-        <w:t>ÁNGULO DE COBERTURA HORIZONTAL : 90°</w:t>
+        <w:t xml:space="preserve">ÁNGULO DE COBERTURA </w:t>
+      </w:r>
+      <w:proofErr w:type="gramStart"/>
+      <w:r>
+        <w:rPr>
+          <w:rFonts w:asciiTheme="minorHAnsi" w:hAnsiTheme="minorHAnsi" w:cstheme="minorHAnsi"/>
+        </w:rPr>
+        <w:t>HORIZONTAL :</w:t>
+      </w:r>
+      <w:proofErr w:type="gramEnd"/>
+      <w:r>
+        <w:rPr>
+          <w:rFonts w:asciiTheme="minorHAnsi" w:hAnsiTheme="minorHAnsi" w:cstheme="minorHAnsi"/>
+        </w:rPr>
+        <w:t xml:space="preserve"> 90°</w:t>
       </w:r>
     </w:p>
     <w:p>
@@ -2208,7 +2419,21 @@
         <w:rPr>
           <w:rFonts w:asciiTheme="minorHAnsi" w:hAnsiTheme="minorHAnsi" w:cstheme="minorHAnsi"/>
         </w:rPr>
-        <w:t>ÁNGULO DE COBERTURA VERTICAL : 30°</w:t>
+        <w:t xml:space="preserve">ÁNGULO DE COBERTURA </w:t>
+      </w:r>
+      <w:proofErr w:type="gramStart"/>
+      <w:r>
+        <w:rPr>
+          <w:rFonts w:asciiTheme="minorHAnsi" w:hAnsiTheme="minorHAnsi" w:cstheme="minorHAnsi"/>
+        </w:rPr>
+        <w:t>VERTICAL :</w:t>
+      </w:r>
+      <w:proofErr w:type="gramEnd"/>
+      <w:r>
+        <w:rPr>
+          <w:rFonts w:asciiTheme="minorHAnsi" w:hAnsiTheme="minorHAnsi" w:cstheme="minorHAnsi"/>
+        </w:rPr>
+        <w:t xml:space="preserve"> 30°</w:t>
       </w:r>
     </w:p>
     <w:p>
@@ -2244,8 +2469,16 @@
         <w:rPr>
           <w:rFonts w:asciiTheme="minorHAnsi" w:hAnsiTheme="minorHAnsi" w:cstheme="minorHAnsi"/>
         </w:rPr>
-        <w:t>GAMA COMPLETA: 8 x 4.0″, 1.0″ vc</w:t>
-      </w:r>
+        <w:t xml:space="preserve">GAMA COMPLETA: 8 x 4.0″, 1.0″ </w:t>
+      </w:r>
+      <w:proofErr w:type="spellStart"/>
+      <w:r>
+        <w:rPr>
+          <w:rFonts w:asciiTheme="minorHAnsi" w:hAnsiTheme="minorHAnsi" w:cstheme="minorHAnsi"/>
+        </w:rPr>
+        <w:t>vc</w:t>
+      </w:r>
+      <w:proofErr w:type="spellEnd"/>
     </w:p>
     <w:p>
       <w:pPr>
@@ -2262,8 +2495,16 @@
         <w:rPr>
           <w:rFonts w:asciiTheme="minorHAnsi" w:hAnsiTheme="minorHAnsi" w:cstheme="minorHAnsi"/>
         </w:rPr>
-        <w:t>ALTAVOZ DE BAJOS: 15″, 3,0″ vc</w:t>
-      </w:r>
+        <w:t xml:space="preserve">ALTAVOZ DE BAJOS: 15″, 3,0″ </w:t>
+      </w:r>
+      <w:proofErr w:type="spellStart"/>
+      <w:r>
+        <w:rPr>
+          <w:rFonts w:asciiTheme="minorHAnsi" w:hAnsiTheme="minorHAnsi" w:cstheme="minorHAnsi"/>
+        </w:rPr>
+        <w:t>vc</w:t>
+      </w:r>
+      <w:proofErr w:type="spellEnd"/>
     </w:p>
     <w:p>
       <w:pPr>
@@ -2298,8 +2539,30 @@
         <w:rPr>
           <w:rFonts w:asciiTheme="minorHAnsi" w:hAnsiTheme="minorHAnsi" w:cstheme="minorHAnsi"/>
         </w:rPr>
-        <w:t>SEÑAL DE ENTRADA: bal / unbal</w:t>
-      </w:r>
+        <w:t xml:space="preserve">SEÑAL DE ENTRADA: </w:t>
+      </w:r>
+      <w:proofErr w:type="spellStart"/>
+      <w:r>
+        <w:rPr>
+          <w:rFonts w:asciiTheme="minorHAnsi" w:hAnsiTheme="minorHAnsi" w:cstheme="minorHAnsi"/>
+        </w:rPr>
+        <w:t>bal</w:t>
+      </w:r>
+      <w:proofErr w:type="spellEnd"/>
+      <w:r>
+        <w:rPr>
+          <w:rFonts w:asciiTheme="minorHAnsi" w:hAnsiTheme="minorHAnsi" w:cstheme="minorHAnsi"/>
+        </w:rPr>
+        <w:t xml:space="preserve"> / </w:t>
+      </w:r>
+      <w:proofErr w:type="spellStart"/>
+      <w:r>
+        <w:rPr>
+          <w:rFonts w:asciiTheme="minorHAnsi" w:hAnsiTheme="minorHAnsi" w:cstheme="minorHAnsi"/>
+        </w:rPr>
+        <w:t>unbal</w:t>
+      </w:r>
+      <w:proofErr w:type="spellEnd"/>
     </w:p>
     <w:p>
       <w:pPr>
@@ -2352,7 +2615,63 @@
         <w:rPr>
           <w:rFonts w:asciiTheme="minorHAnsi" w:hAnsiTheme="minorHAnsi" w:cstheme="minorHAnsi"/>
         </w:rPr>
-        <w:t>SENSIBILIDAD DE ENTRADA: (-2 dBu / + 4 dBu) y/o (-2.4 dBu / + 3.8 dBu)</w:t>
+        <w:t xml:space="preserve">SENSIBILIDAD DE ENTRADA: (-2 </w:t>
+      </w:r>
+      <w:proofErr w:type="spellStart"/>
+      <w:r>
+        <w:rPr>
+          <w:rFonts w:asciiTheme="minorHAnsi" w:hAnsiTheme="minorHAnsi" w:cstheme="minorHAnsi"/>
+        </w:rPr>
+        <w:t>dBu</w:t>
+      </w:r>
+      <w:proofErr w:type="spellEnd"/>
+      <w:r>
+        <w:rPr>
+          <w:rFonts w:asciiTheme="minorHAnsi" w:hAnsiTheme="minorHAnsi" w:cstheme="minorHAnsi"/>
+        </w:rPr>
+        <w:t xml:space="preserve"> / + 4 </w:t>
+      </w:r>
+      <w:proofErr w:type="spellStart"/>
+      <w:r>
+        <w:rPr>
+          <w:rFonts w:asciiTheme="minorHAnsi" w:hAnsiTheme="minorHAnsi" w:cstheme="minorHAnsi"/>
+        </w:rPr>
+        <w:t>dBu</w:t>
+      </w:r>
+      <w:proofErr w:type="spellEnd"/>
+      <w:r>
+        <w:rPr>
+          <w:rFonts w:asciiTheme="minorHAnsi" w:hAnsiTheme="minorHAnsi" w:cstheme="minorHAnsi"/>
+        </w:rPr>
+        <w:t xml:space="preserve">) y/o (-2.4 </w:t>
+      </w:r>
+      <w:proofErr w:type="spellStart"/>
+      <w:r>
+        <w:rPr>
+          <w:rFonts w:asciiTheme="minorHAnsi" w:hAnsiTheme="minorHAnsi" w:cstheme="minorHAnsi"/>
+        </w:rPr>
+        <w:t>dBu</w:t>
+      </w:r>
+      <w:proofErr w:type="spellEnd"/>
+      <w:r>
+        <w:rPr>
+          <w:rFonts w:asciiTheme="minorHAnsi" w:hAnsiTheme="minorHAnsi" w:cstheme="minorHAnsi"/>
+        </w:rPr>
+        <w:t xml:space="preserve"> / + 3.8 </w:t>
+      </w:r>
+      <w:proofErr w:type="spellStart"/>
+      <w:r>
+        <w:rPr>
+          <w:rFonts w:asciiTheme="minorHAnsi" w:hAnsiTheme="minorHAnsi" w:cstheme="minorHAnsi"/>
+        </w:rPr>
+        <w:t>dBu</w:t>
+      </w:r>
+      <w:proofErr w:type="spellEnd"/>
+      <w:r>
+        <w:rPr>
+          <w:rFonts w:asciiTheme="minorHAnsi" w:hAnsiTheme="minorHAnsi" w:cstheme="minorHAnsi"/>
+        </w:rPr>
+        <w:t>)</w:t>
       </w:r>
     </w:p>
     <w:p>
@@ -2460,6 +2779,7 @@
         <w:rPr>
           <w:rFonts w:asciiTheme="minorHAnsi" w:hAnsiTheme="minorHAnsi" w:cstheme="minorHAnsi"/>
         </w:rPr>
+        <w:lastRenderedPageBreak/>
         <w:t>Sección de potencia</w:t>
       </w:r>
     </w:p>
@@ -2568,7 +2888,6 @@
         <w:rPr>
           <w:rFonts w:asciiTheme="minorHAnsi" w:hAnsiTheme="minorHAnsi" w:cstheme="minorHAnsi"/>
         </w:rPr>
-        <w:lastRenderedPageBreak/>
         <w:t>CONEXIONES DE UNIDADES: VDE</w:t>
       </w:r>
     </w:p>
@@ -2757,7 +3076,7 @@
           <w:b/>
           <w:bCs/>
         </w:rPr>
-        <w:t>MIXER</w:t>
+        <w:t>DIGITAL</w:t>
       </w:r>
     </w:p>
     <w:p>
@@ -2997,12 +3316,21 @@
           <w:lang w:val="en-US"/>
         </w:rPr>
       </w:pPr>
+      <w:proofErr w:type="spellStart"/>
       <w:r>
         <w:rPr>
           <w:rFonts w:asciiTheme="minorHAnsi" w:hAnsiTheme="minorHAnsi" w:cstheme="minorHAnsi"/>
           <w:lang w:val="en-US"/>
         </w:rPr>
-        <w:t>Remoto: 1 x 1/4″ (pedal)</w:t>
+        <w:t>Remoto</w:t>
+      </w:r>
+      <w:proofErr w:type="spellEnd"/>
+      <w:r>
+        <w:rPr>
+          <w:rFonts w:asciiTheme="minorHAnsi" w:hAnsiTheme="minorHAnsi" w:cstheme="minorHAnsi"/>
+          <w:lang w:val="en-US"/>
+        </w:rPr>
+        <w:t>: 1 x 1/4″ (pedal)</w:t>
       </w:r>
     </w:p>
     <w:p>
@@ -3016,11 +3344,19 @@
           <w:rFonts w:asciiTheme="minorHAnsi" w:hAnsiTheme="minorHAnsi" w:cstheme="minorHAnsi"/>
         </w:rPr>
       </w:pPr>
-      <w:r>
-        <w:rPr>
-          <w:rFonts w:asciiTheme="minorHAnsi" w:hAnsiTheme="minorHAnsi" w:cstheme="minorHAnsi"/>
-        </w:rPr>
-        <w:t>Faders: 6x60mm</w:t>
+      <w:proofErr w:type="spellStart"/>
+      <w:r>
+        <w:rPr>
+          <w:rFonts w:asciiTheme="minorHAnsi" w:hAnsiTheme="minorHAnsi" w:cstheme="minorHAnsi"/>
+        </w:rPr>
+        <w:t>Faders</w:t>
+      </w:r>
+      <w:proofErr w:type="spellEnd"/>
+      <w:r>
+        <w:rPr>
+          <w:rFonts w:asciiTheme="minorHAnsi" w:hAnsiTheme="minorHAnsi" w:cstheme="minorHAnsi"/>
+        </w:rPr>
+        <w:t>: 6x60mm</w:t>
       </w:r>
     </w:p>
     <w:p>
@@ -3074,7 +3410,21 @@
         <w:rPr>
           <w:rFonts w:asciiTheme="minorHAnsi" w:hAnsiTheme="minorHAnsi" w:cstheme="minorHAnsi"/>
         </w:rPr>
-        <w:t>Efectos: 2 motores FX, 16 preajustes FX, 12 reverberaciones</w:t>
+        <w:t xml:space="preserve">Efectos: 2 motores FX, 16 </w:t>
+      </w:r>
+      <w:proofErr w:type="spellStart"/>
+      <w:r>
+        <w:rPr>
+          <w:rFonts w:asciiTheme="minorHAnsi" w:hAnsiTheme="minorHAnsi" w:cstheme="minorHAnsi"/>
+        </w:rPr>
+        <w:t>preajustes</w:t>
+      </w:r>
+      <w:proofErr w:type="spellEnd"/>
+      <w:r>
+        <w:rPr>
+          <w:rFonts w:asciiTheme="minorHAnsi" w:hAnsiTheme="minorHAnsi" w:cstheme="minorHAnsi"/>
+        </w:rPr>
+        <w:t xml:space="preserve"> FX, 12 reverberaciones</w:t>
       </w:r>
     </w:p>
     <w:p>
@@ -3110,7 +3460,21 @@
         <w:rPr>
           <w:rFonts w:asciiTheme="minorHAnsi" w:hAnsiTheme="minorHAnsi" w:cstheme="minorHAnsi"/>
         </w:rPr>
-        <w:t>Software: Aplicación remota FLOW Mix (Android/iOS) o similar</w:t>
+        <w:t xml:space="preserve">Software: Aplicación remota FLOW </w:t>
+      </w:r>
+      <w:proofErr w:type="spellStart"/>
+      <w:r>
+        <w:rPr>
+          <w:rFonts w:asciiTheme="minorHAnsi" w:hAnsiTheme="minorHAnsi" w:cstheme="minorHAnsi"/>
+        </w:rPr>
+        <w:t>Mix</w:t>
+      </w:r>
+      <w:proofErr w:type="spellEnd"/>
+      <w:r>
+        <w:rPr>
+          <w:rFonts w:asciiTheme="minorHAnsi" w:hAnsiTheme="minorHAnsi" w:cstheme="minorHAnsi"/>
+        </w:rPr>
+        <w:t xml:space="preserve"> (Android/iOS) o similar</w:t>
       </w:r>
     </w:p>
     <w:p>
@@ -3164,7 +3528,7 @@
           <w:b/>
           <w:bCs/>
         </w:rPr>
-        <w:t>2 MICRÓFONOS INALÁMBRICOS</w:t>
+        <w:t xml:space="preserve">2 </w:t>
       </w:r>
       <w:r>
         <w:rPr>
@@ -3172,7 +3536,7 @@
           <w:b/>
           <w:bCs/>
         </w:rPr>
-        <w:t xml:space="preserve"> DUAL</w:t>
+        <w:t>SISTEMAS DE PRE AMPLICACION INALÁMBRICOS DUAL</w:t>
       </w:r>
     </w:p>
     <w:p>
@@ -3213,6 +3577,7 @@
         <w:rPr>
           <w:rFonts w:asciiTheme="minorHAnsi" w:hAnsiTheme="minorHAnsi" w:cstheme="minorHAnsi"/>
         </w:rPr>
+        <w:lastRenderedPageBreak/>
         <w:tab/>
       </w:r>
       <w:r>
@@ -3289,9 +3654,288 @@
         <w:rPr>
           <w:rFonts w:asciiTheme="minorHAnsi" w:hAnsiTheme="minorHAnsi" w:cstheme="minorHAnsi"/>
         </w:rPr>
-        <w:lastRenderedPageBreak/>
         <w:t>Nivel de ruido del ambiente bajo.</w:t>
       </w:r>
+    </w:p>
+    <w:p>
+      <w:pPr>
+        <w:pStyle w:val="Prrafodelista"/>
+        <w:ind w:left="2127"/>
+        <w:jc w:val="both"/>
+        <w:rPr>
+          <w:rFonts w:asciiTheme="minorHAnsi" w:hAnsiTheme="minorHAnsi" w:cstheme="minorHAnsi"/>
+        </w:rPr>
+      </w:pPr>
+    </w:p>
+    <w:p>
+      <w:pPr>
+        <w:pStyle w:val="Prrafodelista"/>
+        <w:ind w:left="1406"/>
+        <w:jc w:val="both"/>
+        <w:rPr>
+          <w:rFonts w:asciiTheme="minorHAnsi" w:hAnsiTheme="minorHAnsi" w:cstheme="minorHAnsi"/>
+          <w:b/>
+          <w:bCs/>
+        </w:rPr>
+      </w:pPr>
+      <w:r>
+        <w:rPr>
+          <w:rFonts w:asciiTheme="minorHAnsi" w:hAnsiTheme="minorHAnsi" w:cstheme="minorHAnsi"/>
+          <w:b/>
+          <w:bCs/>
+        </w:rPr>
+        <w:t>UNIDAD DE MEDIDA:</w:t>
+      </w:r>
+    </w:p>
+    <w:p>
+      <w:pPr>
+        <w:pStyle w:val="Prrafodelista"/>
+        <w:ind w:left="1406"/>
+        <w:jc w:val="both"/>
+        <w:rPr>
+          <w:rFonts w:asciiTheme="minorHAnsi" w:hAnsiTheme="minorHAnsi" w:cstheme="minorHAnsi"/>
+          <w:b/>
+          <w:bCs/>
+        </w:rPr>
+      </w:pPr>
+    </w:p>
+    <w:p>
+      <w:pPr>
+        <w:pStyle w:val="Prrafodelista"/>
+        <w:ind w:left="1406"/>
+        <w:jc w:val="both"/>
+        <w:rPr>
+          <w:rFonts w:asciiTheme="minorHAnsi" w:hAnsiTheme="minorHAnsi" w:cstheme="minorHAnsi"/>
+        </w:rPr>
+      </w:pPr>
+      <w:r>
+        <w:rPr>
+          <w:rFonts w:asciiTheme="minorHAnsi" w:hAnsiTheme="minorHAnsi" w:cstheme="minorHAnsi"/>
+        </w:rPr>
+        <w:t xml:space="preserve">La unidad de medida será por </w:t>
+      </w:r>
+      <w:proofErr w:type="spellStart"/>
+      <w:r>
+        <w:rPr>
+          <w:rFonts w:asciiTheme="minorHAnsi" w:hAnsiTheme="minorHAnsi" w:cstheme="minorHAnsi"/>
+        </w:rPr>
+        <w:t>Und</w:t>
+      </w:r>
+      <w:proofErr w:type="spellEnd"/>
+      <w:r>
+        <w:rPr>
+          <w:rFonts w:asciiTheme="minorHAnsi" w:hAnsiTheme="minorHAnsi" w:cstheme="minorHAnsi"/>
+        </w:rPr>
+        <w:t xml:space="preserve">. (Unidad). </w:t>
+      </w:r>
+    </w:p>
+    <w:p>
+      <w:pPr>
+        <w:pStyle w:val="Prrafodelista"/>
+        <w:ind w:left="1406"/>
+        <w:jc w:val="both"/>
+        <w:rPr>
+          <w:rFonts w:asciiTheme="minorHAnsi" w:hAnsiTheme="minorHAnsi" w:cstheme="minorHAnsi"/>
+        </w:rPr>
+      </w:pPr>
+    </w:p>
+    <w:p>
+      <w:pPr>
+        <w:pStyle w:val="Prrafodelista"/>
+        <w:ind w:left="1406"/>
+        <w:jc w:val="both"/>
+        <w:rPr>
+          <w:rFonts w:asciiTheme="minorHAnsi" w:hAnsiTheme="minorHAnsi" w:cstheme="minorHAnsi"/>
+          <w:b/>
+          <w:bCs/>
+        </w:rPr>
+      </w:pPr>
+      <w:r>
+        <w:rPr>
+          <w:rFonts w:asciiTheme="minorHAnsi" w:hAnsiTheme="minorHAnsi" w:cstheme="minorHAnsi"/>
+          <w:b/>
+          <w:bCs/>
+        </w:rPr>
+        <w:t>MÉTODO DE MEDICIÓN</w:t>
+      </w:r>
+    </w:p>
+    <w:p>
+      <w:pPr>
+        <w:pStyle w:val="Prrafodelista"/>
+        <w:ind w:left="1406"/>
+        <w:jc w:val="both"/>
+        <w:rPr>
+          <w:rFonts w:asciiTheme="minorHAnsi" w:hAnsiTheme="minorHAnsi" w:cstheme="minorHAnsi"/>
+          <w:b/>
+          <w:bCs/>
+        </w:rPr>
+      </w:pPr>
+    </w:p>
+    <w:p>
+      <w:pPr>
+        <w:pStyle w:val="Prrafodelista"/>
+        <w:ind w:left="1406"/>
+        <w:jc w:val="both"/>
+        <w:rPr>
+          <w:rFonts w:asciiTheme="minorHAnsi" w:hAnsiTheme="minorHAnsi" w:cstheme="minorHAnsi"/>
+        </w:rPr>
+      </w:pPr>
+      <w:r>
+        <w:rPr>
+          <w:rFonts w:asciiTheme="minorHAnsi" w:hAnsiTheme="minorHAnsi" w:cstheme="minorHAnsi"/>
+        </w:rPr>
+        <w:t>Para el cómputo se considerará la entrega del mobiliario y/o equipo en almacén de la obra.</w:t>
+      </w:r>
+    </w:p>
+    <w:p>
+      <w:pPr>
+        <w:pStyle w:val="Prrafodelista"/>
+        <w:ind w:left="1406"/>
+        <w:jc w:val="both"/>
+        <w:rPr>
+          <w:rFonts w:asciiTheme="minorHAnsi" w:hAnsiTheme="minorHAnsi" w:cstheme="minorHAnsi"/>
+        </w:rPr>
+      </w:pPr>
+    </w:p>
+    <w:p>
+      <w:pPr>
+        <w:pStyle w:val="Prrafodelista"/>
+        <w:ind w:left="1406"/>
+        <w:jc w:val="both"/>
+        <w:rPr>
+          <w:rFonts w:asciiTheme="minorHAnsi" w:hAnsiTheme="minorHAnsi" w:cstheme="minorHAnsi"/>
+          <w:b/>
+          <w:bCs/>
+        </w:rPr>
+      </w:pPr>
+      <w:r>
+        <w:rPr>
+          <w:rFonts w:asciiTheme="minorHAnsi" w:hAnsiTheme="minorHAnsi" w:cstheme="minorHAnsi"/>
+          <w:b/>
+          <w:bCs/>
+        </w:rPr>
+        <w:t>FORMA DE PAGO:</w:t>
+      </w:r>
+    </w:p>
+    <w:p>
+      <w:pPr>
+        <w:pStyle w:val="Prrafodelista"/>
+        <w:ind w:left="1406"/>
+        <w:jc w:val="both"/>
+        <w:rPr>
+          <w:rFonts w:asciiTheme="minorHAnsi" w:hAnsiTheme="minorHAnsi" w:cstheme="minorHAnsi"/>
+          <w:b/>
+          <w:bCs/>
+        </w:rPr>
+      </w:pPr>
+    </w:p>
+    <w:p>
+      <w:pPr>
+        <w:pStyle w:val="Prrafodelista"/>
+        <w:ind w:left="1406"/>
+        <w:jc w:val="both"/>
+        <w:rPr>
+          <w:rFonts w:asciiTheme="minorHAnsi" w:hAnsiTheme="minorHAnsi" w:cstheme="minorHAnsi"/>
+        </w:rPr>
+      </w:pPr>
+      <w:r>
+        <w:rPr>
+          <w:rFonts w:asciiTheme="minorHAnsi" w:hAnsiTheme="minorHAnsi" w:cstheme="minorHAnsi"/>
+        </w:rPr>
+        <w:t>El pago se hará por mobiliario y/o equipo entregado y/o instalado al precio unitario definido en el presupuesto, y previa aprobación del supervisor quien velará por su correcta ejecución en obra, el precio incluye el pago por materiales, mano de obra, equipos, herramientas y cualquier imprevisto necesario para la correcta instalación.</w:t>
+      </w:r>
+    </w:p>
+    <w:p>
+      <w:pPr>
+        <w:pStyle w:val="Prrafodelista"/>
+        <w:ind w:left="2127"/>
+        <w:jc w:val="both"/>
+        <w:rPr>
+          <w:rFonts w:asciiTheme="minorHAnsi" w:hAnsiTheme="minorHAnsi" w:cstheme="minorHAnsi"/>
+        </w:rPr>
+      </w:pPr>
+    </w:p>
+    <w:p>
+      <w:pPr>
+        <w:pStyle w:val="Prrafodelista"/>
+        <w:numPr>
+          <w:ilvl w:val="0"/>
+          <w:numId w:val="8"/>
+        </w:numPr>
+        <w:jc w:val="both"/>
+        <w:outlineLvl w:val="2"/>
+        <w:rPr>
+          <w:rFonts w:asciiTheme="minorHAnsi" w:hAnsiTheme="minorHAnsi" w:cstheme="minorHAnsi"/>
+          <w:b/>
+          <w:bCs/>
+          <w:color w:val="00B050"/>
+        </w:rPr>
+      </w:pPr>
+      <w:bookmarkStart w:id="5" w:name="_Toc115357859"/>
+      <w:r>
+        <w:rPr>
+          <w:rFonts w:asciiTheme="minorHAnsi" w:hAnsiTheme="minorHAnsi" w:cstheme="minorHAnsi"/>
+          <w:b/>
+          <w:bCs/>
+          <w:color w:val="00B050"/>
+        </w:rPr>
+        <w:t>EP00</w:t>
+      </w:r>
+      <w:r>
+        <w:rPr>
+          <w:rFonts w:asciiTheme="minorHAnsi" w:hAnsiTheme="minorHAnsi" w:cstheme="minorHAnsi"/>
+          <w:b/>
+          <w:bCs/>
+          <w:color w:val="00B050"/>
+        </w:rPr>
+        <w:t>2</w:t>
+      </w:r>
+      <w:r>
+        <w:rPr>
+          <w:rFonts w:asciiTheme="minorHAnsi" w:hAnsiTheme="minorHAnsi" w:cstheme="minorHAnsi"/>
+          <w:b/>
+          <w:bCs/>
+          <w:color w:val="00B050"/>
+        </w:rPr>
+        <w:tab/>
+      </w:r>
+      <w:r>
+        <w:rPr>
+          <w:rFonts w:asciiTheme="minorHAnsi" w:hAnsiTheme="minorHAnsi" w:cstheme="minorHAnsi"/>
+          <w:b/>
+          <w:bCs/>
+          <w:color w:val="00B050"/>
+        </w:rPr>
+        <w:t>EQUIPAMIENTO</w:t>
+      </w:r>
+      <w:r>
+        <w:rPr>
+          <w:rFonts w:asciiTheme="minorHAnsi" w:hAnsiTheme="minorHAnsi" w:cstheme="minorHAnsi"/>
+          <w:b/>
+          <w:bCs/>
+          <w:color w:val="00B050"/>
+        </w:rPr>
+        <w:t xml:space="preserve"> DE</w:t>
+      </w:r>
+      <w:r>
+        <w:rPr>
+          <w:rFonts w:asciiTheme="minorHAnsi" w:hAnsiTheme="minorHAnsi" w:cstheme="minorHAnsi"/>
+          <w:b/>
+          <w:bCs/>
+          <w:color w:val="00B050"/>
+        </w:rPr>
+        <w:t xml:space="preserve"> </w:t>
+      </w:r>
+      <w:r>
+        <w:rPr>
+          <w:rFonts w:asciiTheme="minorHAnsi" w:hAnsiTheme="minorHAnsi" w:cstheme="minorHAnsi"/>
+          <w:b/>
+          <w:bCs/>
+          <w:color w:val="00B050"/>
+        </w:rPr>
+        <w:t>SOPORTE DE IMAGEN</w:t>
+      </w:r>
+      <w:bookmarkEnd w:id="5"/>
     </w:p>
     <w:p>
       <w:pPr>
@@ -3346,7 +3990,15 @@
           <w:b/>
           <w:bCs/>
         </w:rPr>
-        <w:t xml:space="preserve"> SISTEMA DE SOPORTE DE VIDEO</w:t>
+        <w:t xml:space="preserve"> SISTEMA DE SOPORTE DE </w:t>
+      </w:r>
+      <w:r>
+        <w:rPr>
+          <w:rFonts w:asciiTheme="minorHAnsi" w:hAnsiTheme="minorHAnsi" w:cstheme="minorHAnsi"/>
+          <w:b/>
+          <w:bCs/>
+        </w:rPr>
+        <w:t>IMAGEN</w:t>
       </w:r>
     </w:p>
     <w:p>
@@ -3405,7 +4057,23 @@
           <w:b/>
           <w:bCs/>
         </w:rPr>
-        <w:t>Sistema de Proyección:</w:t>
+        <w:t xml:space="preserve">Sistema de </w:t>
+      </w:r>
+      <w:r>
+        <w:rPr>
+          <w:rFonts w:asciiTheme="minorHAnsi" w:hAnsiTheme="minorHAnsi" w:cstheme="minorHAnsi"/>
+          <w:b/>
+          <w:bCs/>
+        </w:rPr>
+        <w:t>imagen</w:t>
+      </w:r>
+      <w:r>
+        <w:rPr>
+          <w:rFonts w:asciiTheme="minorHAnsi" w:hAnsiTheme="minorHAnsi" w:cstheme="minorHAnsi"/>
+          <w:b/>
+          <w:bCs/>
+        </w:rPr>
+        <w:t>:</w:t>
       </w:r>
     </w:p>
     <w:p>
@@ -3421,7 +4089,13 @@
         <w:rPr>
           <w:rFonts w:asciiTheme="minorHAnsi" w:hAnsiTheme="minorHAnsi" w:cstheme="minorHAnsi"/>
         </w:rPr>
-        <w:t>Tecnología Epson 3LCD de 3 chips</w:t>
+        <w:t xml:space="preserve">Tecnología 3LCD de </w:t>
+      </w:r>
+      <w:r>
+        <w:rPr>
+          <w:rFonts w:asciiTheme="minorHAnsi" w:hAnsiTheme="minorHAnsi" w:cstheme="minorHAnsi"/>
+        </w:rPr>
+        <w:t>03 procesadores como mínimo</w:t>
       </w:r>
     </w:p>
     <w:p>
@@ -3529,7 +4203,7 @@
         <w:rPr>
           <w:rFonts w:asciiTheme="minorHAnsi" w:hAnsiTheme="minorHAnsi" w:cstheme="minorHAnsi"/>
         </w:rPr>
-        <w:t>Poly-silicon TFT active matrix</w:t>
+        <w:t xml:space="preserve">TFT </w:t>
       </w:r>
     </w:p>
     <w:p>
@@ -3585,7 +4259,15 @@
           <w:b/>
           <w:bCs/>
         </w:rPr>
-        <w:t>Luminosidad en Color:</w:t>
+        <w:t>Intensidad</w:t>
+      </w:r>
+      <w:r>
+        <w:rPr>
+          <w:rFonts w:asciiTheme="minorHAnsi" w:hAnsiTheme="minorHAnsi" w:cstheme="minorHAnsi"/>
+          <w:b/>
+          <w:bCs/>
+        </w:rPr>
+        <w:t xml:space="preserve"> en Color:</w:t>
       </w:r>
     </w:p>
     <w:p>
@@ -3601,7 +4283,7 @@
         <w:rPr>
           <w:rFonts w:asciiTheme="minorHAnsi" w:hAnsiTheme="minorHAnsi" w:cstheme="minorHAnsi"/>
         </w:rPr>
-        <w:t>4.000 lúmenes</w:t>
+        <w:t>3,900 lux mínimo.</w:t>
       </w:r>
     </w:p>
     <w:p>
@@ -3637,7 +4319,13 @@
         <w:rPr>
           <w:rFonts w:asciiTheme="minorHAnsi" w:hAnsiTheme="minorHAnsi" w:cstheme="minorHAnsi"/>
         </w:rPr>
-        <w:t>4.000 lúmenes</w:t>
+        <w:t xml:space="preserve">3,900 </w:t>
+      </w:r>
+      <w:r>
+        <w:rPr>
+          <w:rFonts w:asciiTheme="minorHAnsi" w:hAnsiTheme="minorHAnsi" w:cstheme="minorHAnsi"/>
+        </w:rPr>
+        <w:t>lúmenes</w:t>
       </w:r>
     </w:p>
     <w:p>
@@ -3673,6 +4361,7 @@
         <w:rPr>
           <w:rFonts w:asciiTheme="minorHAnsi" w:hAnsiTheme="minorHAnsi" w:cstheme="minorHAnsi"/>
         </w:rPr>
+        <w:lastRenderedPageBreak/>
         <w:t>16:10</w:t>
       </w:r>
     </w:p>
@@ -3683,11 +4372,13 @@
         <w:jc w:val="both"/>
         <w:rPr>
           <w:rFonts w:asciiTheme="minorHAnsi" w:hAnsiTheme="minorHAnsi" w:cstheme="minorHAnsi"/>
-        </w:rPr>
-      </w:pPr>
-      <w:r>
-        <w:rPr>
-          <w:rFonts w:asciiTheme="minorHAnsi" w:hAnsiTheme="minorHAnsi" w:cstheme="minorHAnsi"/>
+          <w:b/>
+        </w:rPr>
+      </w:pPr>
+      <w:r>
+        <w:rPr>
+          <w:rFonts w:asciiTheme="minorHAnsi" w:hAnsiTheme="minorHAnsi" w:cstheme="minorHAnsi"/>
+          <w:b/>
         </w:rPr>
         <w:t>Resolución Nativa:</w:t>
       </w:r>
@@ -3725,7 +4416,25 @@
           <w:b/>
           <w:bCs/>
         </w:rPr>
-        <w:t>Tamaño - distancia projectada:</w:t>
+        <w:t xml:space="preserve">Tamaño - distancia </w:t>
+      </w:r>
+      <w:proofErr w:type="spellStart"/>
+      <w:r>
+        <w:rPr>
+          <w:rFonts w:asciiTheme="minorHAnsi" w:hAnsiTheme="minorHAnsi" w:cstheme="minorHAnsi"/>
+          <w:b/>
+          <w:bCs/>
+        </w:rPr>
+        <w:t>projectada</w:t>
+      </w:r>
+      <w:proofErr w:type="spellEnd"/>
+      <w:r>
+        <w:rPr>
+          <w:rFonts w:asciiTheme="minorHAnsi" w:hAnsiTheme="minorHAnsi" w:cstheme="minorHAnsi"/>
+          <w:b/>
+          <w:bCs/>
+        </w:rPr>
+        <w:t>:</w:t>
       </w:r>
     </w:p>
     <w:p>
@@ -3741,7 +4450,37 @@
         <w:rPr>
           <w:rFonts w:asciiTheme="minorHAnsi" w:hAnsiTheme="minorHAnsi" w:cstheme="minorHAnsi"/>
         </w:rPr>
-        <w:t>de 74,3" a 44,3 cm</w:t>
+        <w:t>de 7</w:t>
+      </w:r>
+      <w:r>
+        <w:rPr>
+          <w:rFonts w:asciiTheme="minorHAnsi" w:hAnsiTheme="minorHAnsi" w:cstheme="minorHAnsi"/>
+        </w:rPr>
+        <w:t>0</w:t>
+      </w:r>
+      <w:r>
+        <w:rPr>
+          <w:rFonts w:asciiTheme="minorHAnsi" w:hAnsiTheme="minorHAnsi" w:cstheme="minorHAnsi"/>
+        </w:rPr>
+        <w:t>" a 4</w:t>
+      </w:r>
+      <w:r>
+        <w:rPr>
+          <w:rFonts w:asciiTheme="minorHAnsi" w:hAnsiTheme="minorHAnsi" w:cstheme="minorHAnsi"/>
+        </w:rPr>
+        <w:t>0</w:t>
+      </w:r>
+      <w:r>
+        <w:rPr>
+          <w:rFonts w:asciiTheme="minorHAnsi" w:hAnsiTheme="minorHAnsi" w:cstheme="minorHAnsi"/>
+        </w:rPr>
+        <w:t xml:space="preserve"> cm</w:t>
+      </w:r>
+      <w:r>
+        <w:rPr>
+          <w:rFonts w:asciiTheme="minorHAnsi" w:hAnsiTheme="minorHAnsi" w:cstheme="minorHAnsi"/>
+        </w:rPr>
+        <w:t xml:space="preserve"> como mínimo</w:t>
       </w:r>
     </w:p>
     <w:p>
@@ -3761,7 +4500,23 @@
           <w:b/>
           <w:bCs/>
         </w:rPr>
-        <w:t>Corrección de Trapecio:</w:t>
+        <w:t>Corrección de Trapecio</w:t>
+      </w:r>
+      <w:r>
+        <w:rPr>
+          <w:rFonts w:asciiTheme="minorHAnsi" w:hAnsiTheme="minorHAnsi" w:cstheme="minorHAnsi"/>
+          <w:b/>
+          <w:bCs/>
+        </w:rPr>
+        <w:t xml:space="preserve"> no menor de</w:t>
+      </w:r>
+      <w:r>
+        <w:rPr>
+          <w:rFonts w:asciiTheme="minorHAnsi" w:hAnsiTheme="minorHAnsi" w:cstheme="minorHAnsi"/>
+          <w:b/>
+          <w:bCs/>
+        </w:rPr>
+        <w:t>:</w:t>
       </w:r>
     </w:p>
     <w:p>
@@ -3777,7 +4532,31 @@
         <w:rPr>
           <w:rFonts w:asciiTheme="minorHAnsi" w:hAnsiTheme="minorHAnsi" w:cstheme="minorHAnsi"/>
         </w:rPr>
-        <w:t>+/-3 grados a +/-3 grados</w:t>
+        <w:t>+/-</w:t>
+      </w:r>
+      <w:r>
+        <w:rPr>
+          <w:rFonts w:asciiTheme="minorHAnsi" w:hAnsiTheme="minorHAnsi" w:cstheme="minorHAnsi"/>
+        </w:rPr>
+        <w:t>2</w:t>
+      </w:r>
+      <w:r>
+        <w:rPr>
+          <w:rFonts w:asciiTheme="minorHAnsi" w:hAnsiTheme="minorHAnsi" w:cstheme="minorHAnsi"/>
+        </w:rPr>
+        <w:t xml:space="preserve"> grados a +/-</w:t>
+      </w:r>
+      <w:r>
+        <w:rPr>
+          <w:rFonts w:asciiTheme="minorHAnsi" w:hAnsiTheme="minorHAnsi" w:cstheme="minorHAnsi"/>
+        </w:rPr>
+        <w:t>2</w:t>
+      </w:r>
+      <w:r>
+        <w:rPr>
+          <w:rFonts w:asciiTheme="minorHAnsi" w:hAnsiTheme="minorHAnsi" w:cstheme="minorHAnsi"/>
+        </w:rPr>
+        <w:t xml:space="preserve"> grados</w:t>
       </w:r>
     </w:p>
     <w:p>
@@ -3885,7 +4664,7 @@
         <w:rPr>
           <w:rFonts w:asciiTheme="minorHAnsi" w:hAnsiTheme="minorHAnsi" w:cstheme="minorHAnsi"/>
         </w:rPr>
-        <w:t>Normal 20.000 horas/ Extendido 30.000 horas4</w:t>
+        <w:t>Normal 20.000 horas/ Extendido 30.000 horas</w:t>
       </w:r>
     </w:p>
     <w:p>
@@ -3921,8 +4700,16 @@
         <w:rPr>
           <w:rFonts w:asciiTheme="minorHAnsi" w:hAnsiTheme="minorHAnsi" w:cstheme="minorHAnsi"/>
         </w:rPr>
-        <w:t>Láser diode</w:t>
-      </w:r>
+        <w:t xml:space="preserve">Láser </w:t>
+      </w:r>
+      <w:proofErr w:type="spellStart"/>
+      <w:r>
+        <w:rPr>
+          <w:rFonts w:asciiTheme="minorHAnsi" w:hAnsiTheme="minorHAnsi" w:cstheme="minorHAnsi"/>
+        </w:rPr>
+        <w:t>diode</w:t>
+      </w:r>
+      <w:proofErr w:type="spellEnd"/>
     </w:p>
     <w:p>
       <w:pPr>
@@ -3980,7 +4767,7 @@
           <w:rFonts w:asciiTheme="minorHAnsi" w:hAnsiTheme="minorHAnsi" w:cstheme="minorHAnsi"/>
         </w:rPr>
       </w:pPr>
-      <w:bookmarkStart w:id="4" w:name="_Hlk108388551"/>
+      <w:bookmarkStart w:id="6" w:name="_Hlk108388551"/>
     </w:p>
     <w:p>
       <w:pPr>
@@ -3989,10 +4776,21 @@
         <w:jc w:val="both"/>
         <w:rPr>
           <w:rFonts w:asciiTheme="minorHAnsi" w:hAnsiTheme="minorHAnsi" w:cstheme="minorHAnsi"/>
+        </w:rPr>
+      </w:pPr>
+    </w:p>
+    <w:p>
+      <w:pPr>
+        <w:pStyle w:val="Prrafodelista"/>
+        <w:ind w:left="1406"/>
+        <w:jc w:val="both"/>
+        <w:rPr>
+          <w:rFonts w:asciiTheme="minorHAnsi" w:hAnsiTheme="minorHAnsi" w:cstheme="minorHAnsi"/>
           <w:b/>
           <w:bCs/>
         </w:rPr>
       </w:pPr>
+      <w:bookmarkStart w:id="7" w:name="_Hlk115357839"/>
       <w:r>
         <w:rPr>
           <w:rFonts w:asciiTheme="minorHAnsi" w:hAnsiTheme="minorHAnsi" w:cstheme="minorHAnsi"/>
@@ -4027,7 +4825,21 @@
         <w:rPr>
           <w:rFonts w:asciiTheme="minorHAnsi" w:hAnsiTheme="minorHAnsi" w:cstheme="minorHAnsi"/>
         </w:rPr>
-        <w:t xml:space="preserve">La unidad de medida será por Und. (Unidad). </w:t>
+        <w:t xml:space="preserve">La unidad de medida será por </w:t>
+      </w:r>
+      <w:proofErr w:type="spellStart"/>
+      <w:r>
+        <w:rPr>
+          <w:rFonts w:asciiTheme="minorHAnsi" w:hAnsiTheme="minorHAnsi" w:cstheme="minorHAnsi"/>
+        </w:rPr>
+        <w:t>Und</w:t>
+      </w:r>
+      <w:proofErr w:type="spellEnd"/>
+      <w:r>
+        <w:rPr>
+          <w:rFonts w:asciiTheme="minorHAnsi" w:hAnsiTheme="minorHAnsi" w:cstheme="minorHAnsi"/>
+        </w:rPr>
+        <w:t xml:space="preserve">. (Unidad). </w:t>
       </w:r>
     </w:p>
     <w:p>
@@ -4085,7 +4897,6 @@
         <w:rPr>
           <w:rFonts w:asciiTheme="minorHAnsi" w:hAnsiTheme="minorHAnsi" w:cstheme="minorHAnsi"/>
         </w:rPr>
-        <w:lastRenderedPageBreak/>
         <w:t>Para el cómputo se considerará la entrega del mobiliario y/o equipo en almacén de la obra.</w:t>
       </w:r>
     </w:p>
@@ -4147,8 +4958,9 @@
         <w:t>El pago se hará por mobiliario y/o equipo entregado y/o instalado al precio unitario definido en el presupuesto, y previa aprobación del supervisor quien velará por su correcta ejecución en obra, el precio incluye el pago por materiales, mano de obra, equipos, herramientas y cualquier imprevisto necesario para la correcta instalación.</w:t>
       </w:r>
     </w:p>
-    <w:bookmarkEnd w:id="3"/>
     <w:bookmarkEnd w:id="4"/>
+    <w:bookmarkEnd w:id="6"/>
+    <w:bookmarkEnd w:id="7"/>
     <w:p>
       <w:pPr>
         <w:jc w:val="both"/>
@@ -4351,66 +5163,6 @@
           <w:rFonts w:ascii="28 Days Later" w:hAnsi="28 Days Later" w:cstheme="minorHAnsi"/>
           <w:sz w:val="144"/>
           <w:szCs w:val="144"/>
-        </w:rPr>
-      </w:pPr>
-    </w:p>
-    <w:p>
-      <w:pPr>
-        <w:ind w:left="1418"/>
-        <w:jc w:val="both"/>
-        <w:rPr>
-          <w:rFonts w:asciiTheme="minorHAnsi" w:hAnsiTheme="minorHAnsi" w:cstheme="minorHAnsi"/>
-          <w:color w:val="00B050"/>
-        </w:rPr>
-      </w:pPr>
-    </w:p>
-    <w:p>
-      <w:pPr>
-        <w:ind w:left="1418"/>
-        <w:jc w:val="both"/>
-        <w:rPr>
-          <w:rFonts w:asciiTheme="minorHAnsi" w:hAnsiTheme="minorHAnsi" w:cstheme="minorHAnsi"/>
-          <w:color w:val="00B050"/>
-        </w:rPr>
-      </w:pPr>
-    </w:p>
-    <w:p>
-      <w:pPr>
-        <w:ind w:left="1418"/>
-        <w:jc w:val="both"/>
-        <w:rPr>
-          <w:rFonts w:asciiTheme="minorHAnsi" w:hAnsiTheme="minorHAnsi" w:cstheme="minorHAnsi"/>
-          <w:color w:val="00B050"/>
-        </w:rPr>
-      </w:pPr>
-    </w:p>
-    <w:p>
-      <w:pPr>
-        <w:ind w:left="1418"/>
-        <w:jc w:val="both"/>
-        <w:rPr>
-          <w:rFonts w:asciiTheme="minorHAnsi" w:hAnsiTheme="minorHAnsi" w:cstheme="minorHAnsi"/>
-          <w:color w:val="00B050"/>
-        </w:rPr>
-      </w:pPr>
-    </w:p>
-    <w:p>
-      <w:pPr>
-        <w:ind w:left="1418"/>
-        <w:jc w:val="both"/>
-        <w:rPr>
-          <w:rFonts w:asciiTheme="minorHAnsi" w:hAnsiTheme="minorHAnsi" w:cstheme="minorHAnsi"/>
-          <w:color w:val="00B050"/>
-        </w:rPr>
-      </w:pPr>
-    </w:p>
-    <w:p>
-      <w:pPr>
-        <w:ind w:left="1418"/>
-        <w:jc w:val="both"/>
-        <w:rPr>
-          <w:rFonts w:asciiTheme="minorHAnsi" w:hAnsiTheme="minorHAnsi" w:cstheme="minorHAnsi"/>
-          <w:color w:val="00B050"/>
         </w:rPr>
       </w:pPr>
     </w:p>
@@ -4560,7 +5312,7 @@
           <w:color w:val="C00000"/>
         </w:rPr>
       </w:pPr>
-      <w:bookmarkStart w:id="5" w:name="_Toc114903712"/>
+      <w:bookmarkStart w:id="8" w:name="_Toc115357860"/>
       <w:r>
         <w:rPr>
           <w:rFonts w:asciiTheme="minorHAnsi" w:hAnsiTheme="minorHAnsi" w:cstheme="minorHAnsi"/>
@@ -4568,10 +5320,9 @@
           <w:bCs/>
           <w:color w:val="C00000"/>
         </w:rPr>
-        <w:lastRenderedPageBreak/>
         <w:t>MOBILIARIO</w:t>
       </w:r>
-      <w:bookmarkEnd w:id="5"/>
+      <w:bookmarkEnd w:id="8"/>
     </w:p>
     <w:p>
       <w:pPr>
@@ -4596,7 +5347,7 @@
           <w:color w:val="00B050"/>
         </w:rPr>
       </w:pPr>
-      <w:bookmarkStart w:id="6" w:name="_Toc114903713"/>
+      <w:bookmarkStart w:id="9" w:name="_Toc115357861"/>
       <w:r>
         <w:rPr>
           <w:rFonts w:asciiTheme="minorHAnsi" w:hAnsiTheme="minorHAnsi" w:cstheme="minorHAnsi"/>
@@ -4615,7 +5366,6 @@
         </w:rPr>
         <w:tab/>
       </w:r>
-      <w:bookmarkEnd w:id="6"/>
       <w:r>
         <w:rPr>
           <w:rFonts w:asciiTheme="minorHAnsi" w:hAnsiTheme="minorHAnsi" w:cstheme="minorHAnsi"/>
@@ -4625,6 +5375,7 @@
         </w:rPr>
         <w:t>ESTANTERÍA PARA COCINA</w:t>
       </w:r>
+      <w:bookmarkEnd w:id="9"/>
     </w:p>
     <w:p>
       <w:pPr>
@@ -4900,7 +5651,7 @@
         </w:rPr>
         <w:tab/>
       </w:r>
-      <w:bookmarkStart w:id="7" w:name="_Hlk114911876"/>
+      <w:bookmarkStart w:id="10" w:name="_Hlk114911876"/>
       <w:r>
         <w:rPr>
           <w:rFonts w:asciiTheme="minorHAnsi" w:hAnsiTheme="minorHAnsi" w:cstheme="minorHAnsi"/>
@@ -5145,6 +5896,7 @@
         <w:rPr>
           <w:rFonts w:asciiTheme="minorHAnsi" w:hAnsiTheme="minorHAnsi" w:cstheme="minorHAnsi"/>
         </w:rPr>
+        <w:lastRenderedPageBreak/>
         <w:t xml:space="preserve">01 </w:t>
       </w:r>
       <w:r>
@@ -5274,7 +6026,7 @@
         </w:rPr>
       </w:pPr>
     </w:p>
-    <w:bookmarkEnd w:id="7"/>
+    <w:bookmarkEnd w:id="10"/>
     <w:p>
       <w:pPr>
         <w:autoSpaceDE w:val="0"/>
@@ -5456,7 +6208,6 @@
         <w:rPr>
           <w:rFonts w:asciiTheme="minorHAnsi" w:hAnsiTheme="minorHAnsi" w:cstheme="minorHAnsi"/>
         </w:rPr>
-        <w:lastRenderedPageBreak/>
         <w:t xml:space="preserve">01 cajones horizontales, </w:t>
       </w:r>
     </w:p>
@@ -5839,6 +6590,7 @@
           <w:rFonts w:asciiTheme="minorHAnsi" w:hAnsiTheme="minorHAnsi" w:cstheme="minorHAnsi"/>
           <w:noProof/>
         </w:rPr>
+        <w:lastRenderedPageBreak/>
         <w:drawing>
           <wp:inline distT="0" distB="0" distL="0" distR="0" wp14:anchorId="1C08F8F8" wp14:editId="0C9BDF7E">
             <wp:extent cx="3132814" cy="1729701"/>
@@ -6213,7 +6965,6 @@
         <w:rPr>
           <w:noProof/>
         </w:rPr>
-        <w:lastRenderedPageBreak/>
         <w:drawing>
           <wp:inline distT="0" distB="0" distL="0" distR="0" wp14:anchorId="587F86F8" wp14:editId="1C4C1FF1">
             <wp:extent cx="1916264" cy="2663687"/>
@@ -6921,15 +7672,7 @@
           <w:b/>
           <w:bCs/>
         </w:rPr>
-        <w:t>Puerta N°0</w:t>
-      </w:r>
-      <w:r>
-        <w:rPr>
-          <w:rFonts w:asciiTheme="minorHAnsi" w:hAnsiTheme="minorHAnsi" w:cstheme="minorHAnsi"/>
-          <w:b/>
-          <w:bCs/>
-        </w:rPr>
-        <w:t>2</w:t>
+        <w:t>Puerta N°02</w:t>
       </w:r>
     </w:p>
     <w:p>
@@ -6965,13 +7708,7 @@
         <w:rPr>
           <w:rFonts w:asciiTheme="minorHAnsi" w:hAnsiTheme="minorHAnsi" w:cstheme="minorHAnsi"/>
         </w:rPr>
-        <w:t>1</w:t>
-      </w:r>
-      <w:r>
-        <w:rPr>
-          <w:rFonts w:asciiTheme="minorHAnsi" w:hAnsiTheme="minorHAnsi" w:cstheme="minorHAnsi"/>
-        </w:rPr>
-        <w:t>43</w:t>
+        <w:t>143</w:t>
       </w:r>
       <w:r>
         <w:rPr>
@@ -8062,7 +8799,6 @@
           <w:b/>
           <w:bCs/>
         </w:rPr>
-        <w:lastRenderedPageBreak/>
         <w:t>Puerta N°0</w:t>
       </w:r>
       <w:r>
@@ -8498,15 +9234,7 @@
           <w:b/>
           <w:bCs/>
         </w:rPr>
-        <w:t>Puerta N°0</w:t>
-      </w:r>
-      <w:r>
-        <w:rPr>
-          <w:rFonts w:asciiTheme="minorHAnsi" w:hAnsiTheme="minorHAnsi" w:cstheme="minorHAnsi"/>
-          <w:b/>
-          <w:bCs/>
-        </w:rPr>
-        <w:t>5</w:t>
+        <w:t>Puerta N°05</w:t>
       </w:r>
     </w:p>
     <w:p>
@@ -8542,19 +9270,7 @@
         <w:rPr>
           <w:rFonts w:asciiTheme="minorHAnsi" w:hAnsiTheme="minorHAnsi" w:cstheme="minorHAnsi"/>
         </w:rPr>
-        <w:t>1</w:t>
-      </w:r>
-      <w:r>
-        <w:rPr>
-          <w:rFonts w:asciiTheme="minorHAnsi" w:hAnsiTheme="minorHAnsi" w:cstheme="minorHAnsi"/>
-        </w:rPr>
-        <w:t>7</w:t>
-      </w:r>
-      <w:r>
-        <w:rPr>
-          <w:rFonts w:asciiTheme="minorHAnsi" w:hAnsiTheme="minorHAnsi" w:cstheme="minorHAnsi"/>
-        </w:rPr>
-        <w:t>5</w:t>
+        <w:t>175</w:t>
       </w:r>
       <w:r>
         <w:rPr>
@@ -9121,7 +9837,6 @@
           <w:b/>
           <w:bCs/>
         </w:rPr>
-        <w:lastRenderedPageBreak/>
         <w:t>FORMA DE PAGO:</w:t>
       </w:r>
     </w:p>
@@ -9183,6 +9898,7 @@
           <w:color w:val="00B050"/>
         </w:rPr>
       </w:pPr>
+      <w:bookmarkStart w:id="11" w:name="_Toc115357862"/>
       <w:r>
         <w:rPr>
           <w:rFonts w:asciiTheme="minorHAnsi" w:hAnsiTheme="minorHAnsi" w:cstheme="minorHAnsi"/>
@@ -9217,17 +9933,9 @@
           <w:bCs/>
           <w:color w:val="00B050"/>
         </w:rPr>
-        <w:t xml:space="preserve">ESTANTERÍA PARA </w:t>
-      </w:r>
-      <w:r>
-        <w:rPr>
-          <w:rFonts w:asciiTheme="minorHAnsi" w:hAnsiTheme="minorHAnsi" w:cstheme="minorHAnsi"/>
-          <w:b/>
-          <w:bCs/>
-          <w:color w:val="00B050"/>
-        </w:rPr>
-        <w:t>COCINA DE COMEDOR</w:t>
-      </w:r>
+        <w:t>ESTANTERÍA PARA COCINA DE COMEDOR</w:t>
+      </w:r>
+      <w:bookmarkEnd w:id="11"/>
     </w:p>
     <w:p>
       <w:pPr>
@@ -9418,6 +10126,7 @@
         <w:rPr>
           <w:rFonts w:asciiTheme="minorHAnsi" w:hAnsiTheme="minorHAnsi" w:cstheme="minorHAnsi"/>
         </w:rPr>
+        <w:lastRenderedPageBreak/>
         <w:t>Puertas de melamina de color beige o similar de 18mm resistente al agua de alta densidad.</w:t>
       </w:r>
     </w:p>
@@ -10271,6 +10980,7 @@
         <w:rPr>
           <w:rFonts w:asciiTheme="minorHAnsi" w:hAnsiTheme="minorHAnsi" w:cstheme="minorHAnsi"/>
         </w:rPr>
+        <w:lastRenderedPageBreak/>
         <w:t>Profundidad:</w:t>
       </w:r>
       <w:r>
@@ -10547,7 +11257,6 @@
           <w:b/>
           <w:bCs/>
         </w:rPr>
-        <w:lastRenderedPageBreak/>
         <w:t>01 estante</w:t>
       </w:r>
       <w:r>
@@ -10984,6 +11693,7 @@
         <w:rPr>
           <w:rFonts w:asciiTheme="minorHAnsi" w:hAnsiTheme="minorHAnsi" w:cstheme="minorHAnsi"/>
         </w:rPr>
+        <w:lastRenderedPageBreak/>
         <w:t>Alto:</w:t>
       </w:r>
       <w:r>
@@ -11254,7 +11964,6 @@
           <w:b/>
           <w:bCs/>
         </w:rPr>
-        <w:lastRenderedPageBreak/>
         <w:t xml:space="preserve">01 </w:t>
       </w:r>
       <w:r>
@@ -11592,6 +12301,7 @@
           <w:b/>
           <w:bCs/>
         </w:rPr>
+        <w:lastRenderedPageBreak/>
         <w:t>0</w:t>
       </w:r>
       <w:r>
@@ -13259,7 +13969,6 @@
           <w:b/>
           <w:bCs/>
         </w:rPr>
-        <w:lastRenderedPageBreak/>
         <w:t>Puerta N°04</w:t>
       </w:r>
     </w:p>
@@ -14190,15 +14899,7 @@
           <w:b/>
           <w:bCs/>
         </w:rPr>
-        <w:t>Puerta N°0</w:t>
-      </w:r>
-      <w:r>
-        <w:rPr>
-          <w:rFonts w:asciiTheme="minorHAnsi" w:hAnsiTheme="minorHAnsi" w:cstheme="minorHAnsi"/>
-          <w:b/>
-          <w:bCs/>
-        </w:rPr>
-        <w:t>6</w:t>
+        <w:t>Puerta N°06</w:t>
       </w:r>
     </w:p>
     <w:p>
@@ -14234,13 +14935,7 @@
         <w:rPr>
           <w:rFonts w:asciiTheme="minorHAnsi" w:hAnsiTheme="minorHAnsi" w:cstheme="minorHAnsi"/>
         </w:rPr>
-        <w:t>10</w:t>
-      </w:r>
-      <w:r>
-        <w:rPr>
-          <w:rFonts w:asciiTheme="minorHAnsi" w:hAnsiTheme="minorHAnsi" w:cstheme="minorHAnsi"/>
-        </w:rPr>
-        <w:t>1</w:t>
+        <w:t>101</w:t>
       </w:r>
       <w:r>
         <w:rPr>
@@ -14687,15 +15382,7 @@
           <w:b/>
           <w:bCs/>
         </w:rPr>
-        <w:t>Puerta N°0</w:t>
-      </w:r>
-      <w:r>
-        <w:rPr>
-          <w:rFonts w:asciiTheme="minorHAnsi" w:hAnsiTheme="minorHAnsi" w:cstheme="minorHAnsi"/>
-          <w:b/>
-          <w:bCs/>
-        </w:rPr>
-        <w:t>7</w:t>
+        <w:t>Puerta N°07</w:t>
       </w:r>
     </w:p>
     <w:p>
@@ -14731,13 +15418,7 @@
         <w:rPr>
           <w:rFonts w:asciiTheme="minorHAnsi" w:hAnsiTheme="minorHAnsi" w:cstheme="minorHAnsi"/>
         </w:rPr>
-        <w:t>1</w:t>
-      </w:r>
-      <w:r>
-        <w:rPr>
-          <w:rFonts w:asciiTheme="minorHAnsi" w:hAnsiTheme="minorHAnsi" w:cstheme="minorHAnsi"/>
-        </w:rPr>
-        <w:t>06</w:t>
+        <w:t>106</w:t>
       </w:r>
       <w:r>
         <w:rPr>
@@ -15184,15 +15865,7 @@
           <w:b/>
           <w:bCs/>
         </w:rPr>
-        <w:t>Puerta N°0</w:t>
-      </w:r>
-      <w:r>
-        <w:rPr>
-          <w:rFonts w:asciiTheme="minorHAnsi" w:hAnsiTheme="minorHAnsi" w:cstheme="minorHAnsi"/>
-          <w:b/>
-          <w:bCs/>
-        </w:rPr>
-        <w:t>8</w:t>
+        <w:t>Puerta N°08</w:t>
       </w:r>
     </w:p>
     <w:p>
@@ -15228,19 +15901,7 @@
         <w:rPr>
           <w:rFonts w:asciiTheme="minorHAnsi" w:hAnsiTheme="minorHAnsi" w:cstheme="minorHAnsi"/>
         </w:rPr>
-        <w:t>1</w:t>
-      </w:r>
-      <w:r>
-        <w:rPr>
-          <w:rFonts w:asciiTheme="minorHAnsi" w:hAnsiTheme="minorHAnsi" w:cstheme="minorHAnsi"/>
-        </w:rPr>
-        <w:t>0</w:t>
-      </w:r>
-      <w:r>
-        <w:rPr>
-          <w:rFonts w:asciiTheme="minorHAnsi" w:hAnsiTheme="minorHAnsi" w:cstheme="minorHAnsi"/>
-        </w:rPr>
-        <w:t>0</w:t>
+        <w:t>100</w:t>
       </w:r>
       <w:r>
         <w:rPr>
@@ -15666,7 +16327,6 @@
         <w:rPr>
           <w:rFonts w:asciiTheme="minorHAnsi" w:hAnsiTheme="minorHAnsi" w:cstheme="minorHAnsi"/>
         </w:rPr>
-        <w:lastRenderedPageBreak/>
         <w:t>División interior</w:t>
       </w:r>
     </w:p>
@@ -16029,7 +16689,6 @@
           <w:sz w:val="144"/>
           <w:szCs w:val="144"/>
         </w:rPr>
-        <w:lastRenderedPageBreak/>
         <w:t>EQUIPAMIENTO SECUNDARIA</w:t>
       </w:r>
     </w:p>
@@ -16178,7 +16837,7 @@
 </file>
 
 <file path=word/endnotes.xml><?xml version="1.0" encoding="utf-8"?>
-<w:endnotes xmlns:wpc="http://schemas.microsoft.com/office/word/2010/wordprocessingCanvas" xmlns:cx="http://schemas.microsoft.com/office/drawing/2014/chartex" xmlns:cx1="http://schemas.microsoft.com/office/drawing/2015/9/8/chartex" xmlns:cx2="http://schemas.microsoft.com/office/drawing/2015/10/21/chartex" xmlns:cx3="http://schemas.microsoft.com/office/drawing/2016/5/9/chartex" xmlns:cx4="http://schemas.microsoft.com/office/drawing/2016/5/10/chartex" xmlns:cx5="http://schemas.microsoft.com/office/drawing/2016/5/11/chartex" xmlns:cx6="http://schemas.microsoft.com/office/drawing/2016/5/12/chartex" xmlns:cx7="http://schemas.microsoft.com/office/drawing/2016/5/13/chartex" xmlns:cx8="http://schemas.microsoft.com/office/drawing/2016/5/14/chartex" xmlns:mc="http://schemas.openxmlformats.org/markup-compatibility/2006" xmlns:aink="http://schemas.microsoft.com/office/drawing/2016/ink" xmlns:am3d="http://schemas.microsoft.com/office/drawing/2017/model3d" xmlns:o="urn:schemas-microsoft-com:office:office" xmlns:oel="http://schemas.microsoft.com/office/2019/extlst" xmlns:r="http://schemas.openxmlformats.org/officeDocument/2006/relationships" xmlns:m="http://schemas.openxmlformats.org/officeDocument/2006/math" xmlns:v="urn:schemas-microsoft-com:vml" xmlns:wp14="http://schemas.microsoft.com/office/word/2010/wordprocessingDrawing" xmlns:wp="http://schemas.openxmlformats.org/drawingml/2006/wordprocessingDrawing" xmlns:w10="urn:schemas-microsoft-com:office:word" xmlns:w="http://schemas.openxmlformats.org/wordprocessingml/2006/main" xmlns:w14="http://schemas.microsoft.com/office/word/2010/wordml" xmlns:w15="http://schemas.microsoft.com/office/word/2012/wordml" xmlns:w16cex="http://schemas.microsoft.com/office/word/2018/wordml/cex" xmlns:w16cid="http://schemas.microsoft.com/office/word/2016/wordml/cid" xmlns:w16="http://schemas.microsoft.com/office/word/2018/wordml" xmlns:w16sdtdh="http://schemas.microsoft.com/office/word/2020/wordml/sdtdatahash" xmlns:w16se="http://schemas.microsoft.com/office/word/2015/wordml/symex" xmlns:wpg="http://schemas.microsoft.com/office/word/2010/wordprocessingGroup" xmlns:wpi="http://schemas.microsoft.com/office/word/2010/wordprocessingInk" xmlns:wne="http://schemas.microsoft.com/office/word/2006/wordml" xmlns:wps="http://schemas.microsoft.com/office/word/2010/wordprocessingShape" mc:Ignorable="w14 w15 w16se w16cid w16 w16cex w16sdtdh wp14">
+<w:endnotes xmlns:wpc="http://schemas.microsoft.com/office/word/2010/wordprocessingCanvas" xmlns:cx="http://schemas.microsoft.com/office/drawing/2014/chartex" xmlns:cx1="http://schemas.microsoft.com/office/drawing/2015/9/8/chartex" xmlns:cx2="http://schemas.microsoft.com/office/drawing/2015/10/21/chartex" xmlns:cx3="http://schemas.microsoft.com/office/drawing/2016/5/9/chartex" xmlns:cx4="http://schemas.microsoft.com/office/drawing/2016/5/10/chartex" xmlns:cx5="http://schemas.microsoft.com/office/drawing/2016/5/11/chartex" xmlns:cx6="http://schemas.microsoft.com/office/drawing/2016/5/12/chartex" xmlns:cx7="http://schemas.microsoft.com/office/drawing/2016/5/13/chartex" xmlns:cx8="http://schemas.microsoft.com/office/drawing/2016/5/14/chartex" xmlns:mc="http://schemas.openxmlformats.org/markup-compatibility/2006" xmlns:aink="http://schemas.microsoft.com/office/drawing/2016/ink" xmlns:am3d="http://schemas.microsoft.com/office/drawing/2017/model3d" xmlns:o="urn:schemas-microsoft-com:office:office" xmlns:r="http://schemas.openxmlformats.org/officeDocument/2006/relationships" xmlns:m="http://schemas.openxmlformats.org/officeDocument/2006/math" xmlns:v="urn:schemas-microsoft-com:vml" xmlns:wp14="http://schemas.microsoft.com/office/word/2010/wordprocessingDrawing" xmlns:wp="http://schemas.openxmlformats.org/drawingml/2006/wordprocessingDrawing" xmlns:w10="urn:schemas-microsoft-com:office:word" xmlns:w="http://schemas.openxmlformats.org/wordprocessingml/2006/main" xmlns:w14="http://schemas.microsoft.com/office/word/2010/wordml" xmlns:w15="http://schemas.microsoft.com/office/word/2012/wordml" xmlns:w16cid="http://schemas.microsoft.com/office/word/2016/wordml/cid" xmlns:w16se="http://schemas.microsoft.com/office/word/2015/wordml/symex" xmlns:wpg="http://schemas.microsoft.com/office/word/2010/wordprocessingGroup" xmlns:wpi="http://schemas.microsoft.com/office/word/2010/wordprocessingInk" xmlns:wne="http://schemas.microsoft.com/office/word/2006/wordml" xmlns:wps="http://schemas.microsoft.com/office/word/2010/wordprocessingShape" mc:Ignorable="w14 w15 w16se w16cid wp14">
   <w:endnote w:type="separator" w:id="-1">
     <w:p>
       <w:r>
@@ -16197,7 +16856,7 @@
 </file>
 
 <file path=word/footer1.xml><?xml version="1.0" encoding="utf-8"?>
-<w:ftr xmlns:wpc="http://schemas.microsoft.com/office/word/2010/wordprocessingCanvas" xmlns:cx="http://schemas.microsoft.com/office/drawing/2014/chartex" xmlns:cx1="http://schemas.microsoft.com/office/drawing/2015/9/8/chartex" xmlns:cx2="http://schemas.microsoft.com/office/drawing/2015/10/21/chartex" xmlns:cx3="http://schemas.microsoft.com/office/drawing/2016/5/9/chartex" xmlns:cx4="http://schemas.microsoft.com/office/drawing/2016/5/10/chartex" xmlns:cx5="http://schemas.microsoft.com/office/drawing/2016/5/11/chartex" xmlns:cx6="http://schemas.microsoft.com/office/drawing/2016/5/12/chartex" xmlns:cx7="http://schemas.microsoft.com/office/drawing/2016/5/13/chartex" xmlns:cx8="http://schemas.microsoft.com/office/drawing/2016/5/14/chartex" xmlns:mc="http://schemas.openxmlformats.org/markup-compatibility/2006" xmlns:aink="http://schemas.microsoft.com/office/drawing/2016/ink" xmlns:am3d="http://schemas.microsoft.com/office/drawing/2017/model3d" xmlns:o="urn:schemas-microsoft-com:office:office" xmlns:oel="http://schemas.microsoft.com/office/2019/extlst" xmlns:r="http://schemas.openxmlformats.org/officeDocument/2006/relationships" xmlns:m="http://schemas.openxmlformats.org/officeDocument/2006/math" xmlns:v="urn:schemas-microsoft-com:vml" xmlns:wp14="http://schemas.microsoft.com/office/word/2010/wordprocessingDrawing" xmlns:wp="http://schemas.openxmlformats.org/drawingml/2006/wordprocessingDrawing" xmlns:w10="urn:schemas-microsoft-com:office:word" xmlns:w="http://schemas.openxmlformats.org/wordprocessingml/2006/main" xmlns:w14="http://schemas.microsoft.com/office/word/2010/wordml" xmlns:w15="http://schemas.microsoft.com/office/word/2012/wordml" xmlns:w16cex="http://schemas.microsoft.com/office/word/2018/wordml/cex" xmlns:w16cid="http://schemas.microsoft.com/office/word/2016/wordml/cid" xmlns:w16="http://schemas.microsoft.com/office/word/2018/wordml" xmlns:w16sdtdh="http://schemas.microsoft.com/office/word/2020/wordml/sdtdatahash" xmlns:w16se="http://schemas.microsoft.com/office/word/2015/wordml/symex" xmlns:wpg="http://schemas.microsoft.com/office/word/2010/wordprocessingGroup" xmlns:wpi="http://schemas.microsoft.com/office/word/2010/wordprocessingInk" xmlns:wne="http://schemas.microsoft.com/office/word/2006/wordml" xmlns:wps="http://schemas.microsoft.com/office/word/2010/wordprocessingShape" mc:Ignorable="w14 w15 w16se w16cid w16 w16cex w16sdtdh wp14">
+<w:ftr xmlns:wpc="http://schemas.microsoft.com/office/word/2010/wordprocessingCanvas" xmlns:cx="http://schemas.microsoft.com/office/drawing/2014/chartex" xmlns:cx1="http://schemas.microsoft.com/office/drawing/2015/9/8/chartex" xmlns:cx2="http://schemas.microsoft.com/office/drawing/2015/10/21/chartex" xmlns:cx3="http://schemas.microsoft.com/office/drawing/2016/5/9/chartex" xmlns:cx4="http://schemas.microsoft.com/office/drawing/2016/5/10/chartex" xmlns:cx5="http://schemas.microsoft.com/office/drawing/2016/5/11/chartex" xmlns:cx6="http://schemas.microsoft.com/office/drawing/2016/5/12/chartex" xmlns:cx7="http://schemas.microsoft.com/office/drawing/2016/5/13/chartex" xmlns:cx8="http://schemas.microsoft.com/office/drawing/2016/5/14/chartex" xmlns:mc="http://schemas.openxmlformats.org/markup-compatibility/2006" xmlns:aink="http://schemas.microsoft.com/office/drawing/2016/ink" xmlns:am3d="http://schemas.microsoft.com/office/drawing/2017/model3d" xmlns:o="urn:schemas-microsoft-com:office:office" xmlns:r="http://schemas.openxmlformats.org/officeDocument/2006/relationships" xmlns:m="http://schemas.openxmlformats.org/officeDocument/2006/math" xmlns:v="urn:schemas-microsoft-com:vml" xmlns:wp14="http://schemas.microsoft.com/office/word/2010/wordprocessingDrawing" xmlns:wp="http://schemas.openxmlformats.org/drawingml/2006/wordprocessingDrawing" xmlns:w10="urn:schemas-microsoft-com:office:word" xmlns:w="http://schemas.openxmlformats.org/wordprocessingml/2006/main" xmlns:w14="http://schemas.microsoft.com/office/word/2010/wordml" xmlns:w15="http://schemas.microsoft.com/office/word/2012/wordml" xmlns:w16cid="http://schemas.microsoft.com/office/word/2016/wordml/cid" xmlns:w16se="http://schemas.microsoft.com/office/word/2015/wordml/symex" xmlns:wpg="http://schemas.microsoft.com/office/word/2010/wordprocessingGroup" xmlns:wpi="http://schemas.microsoft.com/office/word/2010/wordprocessingInk" xmlns:wne="http://schemas.microsoft.com/office/word/2006/wordml" xmlns:wps="http://schemas.microsoft.com/office/word/2010/wordprocessingShape" mc:Ignorable="w14 w15 w16se w16cid wp14">
   <w:sdt>
     <w:sdtPr>
       <w:id w:val="1146174747"/>
@@ -16206,6 +16865,7 @@
         <w:docPartUnique/>
       </w:docPartObj>
     </w:sdtPr>
+    <w:sdtEndPr/>
     <w:sdtContent>
       <w:p>
         <w:pPr>
@@ -16242,7 +16902,7 @@
 </file>
 
 <file path=word/footnotes.xml><?xml version="1.0" encoding="utf-8"?>
-<w:footnotes xmlns:wpc="http://schemas.microsoft.com/office/word/2010/wordprocessingCanvas" xmlns:cx="http://schemas.microsoft.com/office/drawing/2014/chartex" xmlns:cx1="http://schemas.microsoft.com/office/drawing/2015/9/8/chartex" xmlns:cx2="http://schemas.microsoft.com/office/drawing/2015/10/21/chartex" xmlns:cx3="http://schemas.microsoft.com/office/drawing/2016/5/9/chartex" xmlns:cx4="http://schemas.microsoft.com/office/drawing/2016/5/10/chartex" xmlns:cx5="http://schemas.microsoft.com/office/drawing/2016/5/11/chartex" xmlns:cx6="http://schemas.microsoft.com/office/drawing/2016/5/12/chartex" xmlns:cx7="http://schemas.microsoft.com/office/drawing/2016/5/13/chartex" xmlns:cx8="http://schemas.microsoft.com/office/drawing/2016/5/14/chartex" xmlns:mc="http://schemas.openxmlformats.org/markup-compatibility/2006" xmlns:aink="http://schemas.microsoft.com/office/drawing/2016/ink" xmlns:am3d="http://schemas.microsoft.com/office/drawing/2017/model3d" xmlns:o="urn:schemas-microsoft-com:office:office" xmlns:oel="http://schemas.microsoft.com/office/2019/extlst" xmlns:r="http://schemas.openxmlformats.org/officeDocument/2006/relationships" xmlns:m="http://schemas.openxmlformats.org/officeDocument/2006/math" xmlns:v="urn:schemas-microsoft-com:vml" xmlns:wp14="http://schemas.microsoft.com/office/word/2010/wordprocessingDrawing" xmlns:wp="http://schemas.openxmlformats.org/drawingml/2006/wordprocessingDrawing" xmlns:w10="urn:schemas-microsoft-com:office:word" xmlns:w="http://schemas.openxmlformats.org/wordprocessingml/2006/main" xmlns:w14="http://schemas.microsoft.com/office/word/2010/wordml" xmlns:w15="http://schemas.microsoft.com/office/word/2012/wordml" xmlns:w16cex="http://schemas.microsoft.com/office/word/2018/wordml/cex" xmlns:w16cid="http://schemas.microsoft.com/office/word/2016/wordml/cid" xmlns:w16="http://schemas.microsoft.com/office/word/2018/wordml" xmlns:w16sdtdh="http://schemas.microsoft.com/office/word/2020/wordml/sdtdatahash" xmlns:w16se="http://schemas.microsoft.com/office/word/2015/wordml/symex" xmlns:wpg="http://schemas.microsoft.com/office/word/2010/wordprocessingGroup" xmlns:wpi="http://schemas.microsoft.com/office/word/2010/wordprocessingInk" xmlns:wne="http://schemas.microsoft.com/office/word/2006/wordml" xmlns:wps="http://schemas.microsoft.com/office/word/2010/wordprocessingShape" mc:Ignorable="w14 w15 w16se w16cid w16 w16cex w16sdtdh wp14">
+<w:footnotes xmlns:wpc="http://schemas.microsoft.com/office/word/2010/wordprocessingCanvas" xmlns:cx="http://schemas.microsoft.com/office/drawing/2014/chartex" xmlns:cx1="http://schemas.microsoft.com/office/drawing/2015/9/8/chartex" xmlns:cx2="http://schemas.microsoft.com/office/drawing/2015/10/21/chartex" xmlns:cx3="http://schemas.microsoft.com/office/drawing/2016/5/9/chartex" xmlns:cx4="http://schemas.microsoft.com/office/drawing/2016/5/10/chartex" xmlns:cx5="http://schemas.microsoft.com/office/drawing/2016/5/11/chartex" xmlns:cx6="http://schemas.microsoft.com/office/drawing/2016/5/12/chartex" xmlns:cx7="http://schemas.microsoft.com/office/drawing/2016/5/13/chartex" xmlns:cx8="http://schemas.microsoft.com/office/drawing/2016/5/14/chartex" xmlns:mc="http://schemas.openxmlformats.org/markup-compatibility/2006" xmlns:aink="http://schemas.microsoft.com/office/drawing/2016/ink" xmlns:am3d="http://schemas.microsoft.com/office/drawing/2017/model3d" xmlns:o="urn:schemas-microsoft-com:office:office" xmlns:r="http://schemas.openxmlformats.org/officeDocument/2006/relationships" xmlns:m="http://schemas.openxmlformats.org/officeDocument/2006/math" xmlns:v="urn:schemas-microsoft-com:vml" xmlns:wp14="http://schemas.microsoft.com/office/word/2010/wordprocessingDrawing" xmlns:wp="http://schemas.openxmlformats.org/drawingml/2006/wordprocessingDrawing" xmlns:w10="urn:schemas-microsoft-com:office:word" xmlns:w="http://schemas.openxmlformats.org/wordprocessingml/2006/main" xmlns:w14="http://schemas.microsoft.com/office/word/2010/wordml" xmlns:w15="http://schemas.microsoft.com/office/word/2012/wordml" xmlns:w16cid="http://schemas.microsoft.com/office/word/2016/wordml/cid" xmlns:w16se="http://schemas.microsoft.com/office/word/2015/wordml/symex" xmlns:wpg="http://schemas.microsoft.com/office/word/2010/wordprocessingGroup" xmlns:wpi="http://schemas.microsoft.com/office/word/2010/wordprocessingInk" xmlns:wne="http://schemas.microsoft.com/office/word/2006/wordml" xmlns:wps="http://schemas.microsoft.com/office/word/2010/wordprocessingShape" mc:Ignorable="w14 w15 w16se w16cid wp14">
   <w:footnote w:type="separator" w:id="-1">
     <w:p>
       <w:r>
@@ -16261,7 +16921,7 @@
 </file>
 
 <file path=word/numbering.xml><?xml version="1.0" encoding="utf-8"?>
-<w:numbering xmlns:wpc="http://schemas.microsoft.com/office/word/2010/wordprocessingCanvas" xmlns:cx="http://schemas.microsoft.com/office/drawing/2014/chartex" xmlns:cx1="http://schemas.microsoft.com/office/drawing/2015/9/8/chartex" xmlns:cx2="http://schemas.microsoft.com/office/drawing/2015/10/21/chartex" xmlns:cx3="http://schemas.microsoft.com/office/drawing/2016/5/9/chartex" xmlns:cx4="http://schemas.microsoft.com/office/drawing/2016/5/10/chartex" xmlns:cx5="http://schemas.microsoft.com/office/drawing/2016/5/11/chartex" xmlns:cx6="http://schemas.microsoft.com/office/drawing/2016/5/12/chartex" xmlns:cx7="http://schemas.microsoft.com/office/drawing/2016/5/13/chartex" xmlns:cx8="http://schemas.microsoft.com/office/drawing/2016/5/14/chartex" xmlns:mc="http://schemas.openxmlformats.org/markup-compatibility/2006" xmlns:aink="http://schemas.microsoft.com/office/drawing/2016/ink" xmlns:am3d="http://schemas.microsoft.com/office/drawing/2017/model3d" xmlns:o="urn:schemas-microsoft-com:office:office" xmlns:oel="http://schemas.microsoft.com/office/2019/extlst" xmlns:r="http://schemas.openxmlformats.org/officeDocument/2006/relationships" xmlns:m="http://schemas.openxmlformats.org/officeDocument/2006/math" xmlns:v="urn:schemas-microsoft-com:vml" xmlns:wp14="http://schemas.microsoft.com/office/word/2010/wordprocessingDrawing" xmlns:wp="http://schemas.openxmlformats.org/drawingml/2006/wordprocessingDrawing" xmlns:w10="urn:schemas-microsoft-com:office:word" xmlns:w="http://schemas.openxmlformats.org/wordprocessingml/2006/main" xmlns:w14="http://schemas.microsoft.com/office/word/2010/wordml" xmlns:w15="http://schemas.microsoft.com/office/word/2012/wordml" xmlns:w16cex="http://schemas.microsoft.com/office/word/2018/wordml/cex" xmlns:w16cid="http://schemas.microsoft.com/office/word/2016/wordml/cid" xmlns:w16="http://schemas.microsoft.com/office/word/2018/wordml" xmlns:w16sdtdh="http://schemas.microsoft.com/office/word/2020/wordml/sdtdatahash" xmlns:w16se="http://schemas.microsoft.com/office/word/2015/wordml/symex" xmlns:wpg="http://schemas.microsoft.com/office/word/2010/wordprocessingGroup" xmlns:wpi="http://schemas.microsoft.com/office/word/2010/wordprocessingInk" xmlns:wne="http://schemas.microsoft.com/office/word/2006/wordml" xmlns:wps="http://schemas.microsoft.com/office/word/2010/wordprocessingShape" mc:Ignorable="w14 w15 w16se w16cid w16 w16cex w16sdtdh wp14">
+<w:numbering xmlns:wpc="http://schemas.microsoft.com/office/word/2010/wordprocessingCanvas" xmlns:cx="http://schemas.microsoft.com/office/drawing/2014/chartex" xmlns:cx1="http://schemas.microsoft.com/office/drawing/2015/9/8/chartex" xmlns:cx2="http://schemas.microsoft.com/office/drawing/2015/10/21/chartex" xmlns:cx3="http://schemas.microsoft.com/office/drawing/2016/5/9/chartex" xmlns:cx4="http://schemas.microsoft.com/office/drawing/2016/5/10/chartex" xmlns:cx5="http://schemas.microsoft.com/office/drawing/2016/5/11/chartex" xmlns:cx6="http://schemas.microsoft.com/office/drawing/2016/5/12/chartex" xmlns:cx7="http://schemas.microsoft.com/office/drawing/2016/5/13/chartex" xmlns:cx8="http://schemas.microsoft.com/office/drawing/2016/5/14/chartex" xmlns:mc="http://schemas.openxmlformats.org/markup-compatibility/2006" xmlns:aink="http://schemas.microsoft.com/office/drawing/2016/ink" xmlns:am3d="http://schemas.microsoft.com/office/drawing/2017/model3d" xmlns:o="urn:schemas-microsoft-com:office:office" xmlns:r="http://schemas.openxmlformats.org/officeDocument/2006/relationships" xmlns:m="http://schemas.openxmlformats.org/officeDocument/2006/math" xmlns:v="urn:schemas-microsoft-com:vml" xmlns:wp14="http://schemas.microsoft.com/office/word/2010/wordprocessingDrawing" xmlns:wp="http://schemas.openxmlformats.org/drawingml/2006/wordprocessingDrawing" xmlns:w10="urn:schemas-microsoft-com:office:word" xmlns:w="http://schemas.openxmlformats.org/wordprocessingml/2006/main" xmlns:w14="http://schemas.microsoft.com/office/word/2010/wordml" xmlns:w15="http://schemas.microsoft.com/office/word/2012/wordml" xmlns:w16cid="http://schemas.microsoft.com/office/word/2016/wordml/cid" xmlns:w16se="http://schemas.microsoft.com/office/word/2015/wordml/symex" xmlns:wpg="http://schemas.microsoft.com/office/word/2010/wordprocessingGroup" xmlns:wpi="http://schemas.microsoft.com/office/word/2010/wordprocessingInk" xmlns:wne="http://schemas.microsoft.com/office/word/2006/wordml" xmlns:wps="http://schemas.microsoft.com/office/word/2010/wordprocessingShape" mc:Ignorable="w14 w15 w16se w16cid wp14">
   <w:abstractNum w:abstractNumId="0" w15:restartNumberingAfterBreak="0">
     <w:nsid w:val="01641629"/>
     <w:multiLevelType w:val="hybridMultilevel"/>
@@ -33791,466 +34451,466 @@
       </w:rPr>
     </w:lvl>
   </w:abstractNum>
-  <w:num w:numId="1" w16cid:durableId="1362124157">
+  <w:num w:numId="1">
     <w:abstractNumId w:val="139"/>
   </w:num>
-  <w:num w:numId="2" w16cid:durableId="2006128764">
+  <w:num w:numId="2">
     <w:abstractNumId w:val="49"/>
   </w:num>
-  <w:num w:numId="3" w16cid:durableId="1199052387">
+  <w:num w:numId="3">
     <w:abstractNumId w:val="23"/>
   </w:num>
-  <w:num w:numId="4" w16cid:durableId="605045219">
+  <w:num w:numId="4">
     <w:abstractNumId w:val="123"/>
   </w:num>
-  <w:num w:numId="5" w16cid:durableId="387345692">
+  <w:num w:numId="5">
     <w:abstractNumId w:val="24"/>
   </w:num>
-  <w:num w:numId="6" w16cid:durableId="1316564019">
+  <w:num w:numId="6">
     <w:abstractNumId w:val="68"/>
   </w:num>
-  <w:num w:numId="7" w16cid:durableId="1759056856">
+  <w:num w:numId="7">
     <w:abstractNumId w:val="64"/>
   </w:num>
-  <w:num w:numId="8" w16cid:durableId="82460945">
+  <w:num w:numId="8">
     <w:abstractNumId w:val="152"/>
   </w:num>
-  <w:num w:numId="9" w16cid:durableId="1722513710">
+  <w:num w:numId="9">
     <w:abstractNumId w:val="147"/>
   </w:num>
-  <w:num w:numId="10" w16cid:durableId="33778198">
+  <w:num w:numId="10">
     <w:abstractNumId w:val="12"/>
   </w:num>
-  <w:num w:numId="11" w16cid:durableId="920600450">
+  <w:num w:numId="11">
     <w:abstractNumId w:val="91"/>
   </w:num>
-  <w:num w:numId="12" w16cid:durableId="533539641">
+  <w:num w:numId="12">
     <w:abstractNumId w:val="122"/>
   </w:num>
-  <w:num w:numId="13" w16cid:durableId="299573968">
+  <w:num w:numId="13">
     <w:abstractNumId w:val="18"/>
   </w:num>
-  <w:num w:numId="14" w16cid:durableId="21320617">
+  <w:num w:numId="14">
     <w:abstractNumId w:val="78"/>
   </w:num>
-  <w:num w:numId="15" w16cid:durableId="1313365320">
+  <w:num w:numId="15">
     <w:abstractNumId w:val="13"/>
   </w:num>
-  <w:num w:numId="16" w16cid:durableId="1756825254">
+  <w:num w:numId="16">
     <w:abstractNumId w:val="2"/>
   </w:num>
-  <w:num w:numId="17" w16cid:durableId="1450054594">
+  <w:num w:numId="17">
     <w:abstractNumId w:val="115"/>
   </w:num>
-  <w:num w:numId="18" w16cid:durableId="455758605">
+  <w:num w:numId="18">
     <w:abstractNumId w:val="142"/>
   </w:num>
-  <w:num w:numId="19" w16cid:durableId="1444954942">
+  <w:num w:numId="19">
     <w:abstractNumId w:val="16"/>
   </w:num>
-  <w:num w:numId="20" w16cid:durableId="71243487">
+  <w:num w:numId="20">
     <w:abstractNumId w:val="53"/>
   </w:num>
-  <w:num w:numId="21" w16cid:durableId="779497903">
+  <w:num w:numId="21">
     <w:abstractNumId w:val="129"/>
   </w:num>
-  <w:num w:numId="22" w16cid:durableId="1951355858">
+  <w:num w:numId="22">
     <w:abstractNumId w:val="80"/>
   </w:num>
-  <w:num w:numId="23" w16cid:durableId="1617327700">
+  <w:num w:numId="23">
     <w:abstractNumId w:val="111"/>
   </w:num>
-  <w:num w:numId="24" w16cid:durableId="1722167371">
+  <w:num w:numId="24">
     <w:abstractNumId w:val="47"/>
   </w:num>
-  <w:num w:numId="25" w16cid:durableId="67462053">
+  <w:num w:numId="25">
     <w:abstractNumId w:val="133"/>
   </w:num>
-  <w:num w:numId="26" w16cid:durableId="41096943">
+  <w:num w:numId="26">
     <w:abstractNumId w:val="25"/>
   </w:num>
-  <w:num w:numId="27" w16cid:durableId="446504502">
+  <w:num w:numId="27">
     <w:abstractNumId w:val="107"/>
   </w:num>
-  <w:num w:numId="28" w16cid:durableId="752777748">
+  <w:num w:numId="28">
     <w:abstractNumId w:val="97"/>
   </w:num>
-  <w:num w:numId="29" w16cid:durableId="1174805401">
+  <w:num w:numId="29">
     <w:abstractNumId w:val="131"/>
   </w:num>
-  <w:num w:numId="30" w16cid:durableId="602734909">
+  <w:num w:numId="30">
     <w:abstractNumId w:val="77"/>
   </w:num>
-  <w:num w:numId="31" w16cid:durableId="1865097517">
+  <w:num w:numId="31">
     <w:abstractNumId w:val="35"/>
   </w:num>
-  <w:num w:numId="32" w16cid:durableId="1874073581">
+  <w:num w:numId="32">
     <w:abstractNumId w:val="71"/>
   </w:num>
-  <w:num w:numId="33" w16cid:durableId="872185702">
+  <w:num w:numId="33">
     <w:abstractNumId w:val="56"/>
   </w:num>
-  <w:num w:numId="34" w16cid:durableId="1892839215">
+  <w:num w:numId="34">
     <w:abstractNumId w:val="135"/>
   </w:num>
-  <w:num w:numId="35" w16cid:durableId="1540236976">
+  <w:num w:numId="35">
     <w:abstractNumId w:val="66"/>
   </w:num>
-  <w:num w:numId="36" w16cid:durableId="1505778989">
+  <w:num w:numId="36">
     <w:abstractNumId w:val="76"/>
   </w:num>
-  <w:num w:numId="37" w16cid:durableId="779758187">
+  <w:num w:numId="37">
     <w:abstractNumId w:val="39"/>
   </w:num>
-  <w:num w:numId="38" w16cid:durableId="620964063">
+  <w:num w:numId="38">
     <w:abstractNumId w:val="29"/>
   </w:num>
-  <w:num w:numId="39" w16cid:durableId="8803110">
+  <w:num w:numId="39">
     <w:abstractNumId w:val="153"/>
   </w:num>
-  <w:num w:numId="40" w16cid:durableId="1351683226">
+  <w:num w:numId="40">
     <w:abstractNumId w:val="70"/>
   </w:num>
-  <w:num w:numId="41" w16cid:durableId="1639727590">
+  <w:num w:numId="41">
     <w:abstractNumId w:val="124"/>
   </w:num>
-  <w:num w:numId="42" w16cid:durableId="144860644">
+  <w:num w:numId="42">
     <w:abstractNumId w:val="92"/>
   </w:num>
-  <w:num w:numId="43" w16cid:durableId="1602755989">
+  <w:num w:numId="43">
     <w:abstractNumId w:val="132"/>
   </w:num>
-  <w:num w:numId="44" w16cid:durableId="734662924">
+  <w:num w:numId="44">
     <w:abstractNumId w:val="0"/>
   </w:num>
-  <w:num w:numId="45" w16cid:durableId="1149783238">
+  <w:num w:numId="45">
     <w:abstractNumId w:val="38"/>
   </w:num>
-  <w:num w:numId="46" w16cid:durableId="815605471">
+  <w:num w:numId="46">
     <w:abstractNumId w:val="75"/>
   </w:num>
-  <w:num w:numId="47" w16cid:durableId="2027897762">
+  <w:num w:numId="47">
     <w:abstractNumId w:val="83"/>
   </w:num>
-  <w:num w:numId="48" w16cid:durableId="252445589">
+  <w:num w:numId="48">
     <w:abstractNumId w:val="44"/>
   </w:num>
-  <w:num w:numId="49" w16cid:durableId="194856430">
+  <w:num w:numId="49">
     <w:abstractNumId w:val="102"/>
   </w:num>
-  <w:num w:numId="50" w16cid:durableId="1546940532">
+  <w:num w:numId="50">
     <w:abstractNumId w:val="7"/>
   </w:num>
-  <w:num w:numId="51" w16cid:durableId="1435250522">
+  <w:num w:numId="51">
     <w:abstractNumId w:val="1"/>
   </w:num>
-  <w:num w:numId="52" w16cid:durableId="561141291">
+  <w:num w:numId="52">
     <w:abstractNumId w:val="31"/>
   </w:num>
-  <w:num w:numId="53" w16cid:durableId="1505508913">
+  <w:num w:numId="53">
     <w:abstractNumId w:val="30"/>
   </w:num>
-  <w:num w:numId="54" w16cid:durableId="1255556935">
+  <w:num w:numId="54">
     <w:abstractNumId w:val="85"/>
   </w:num>
-  <w:num w:numId="55" w16cid:durableId="1748304505">
+  <w:num w:numId="55">
     <w:abstractNumId w:val="74"/>
   </w:num>
-  <w:num w:numId="56" w16cid:durableId="309603455">
+  <w:num w:numId="56">
     <w:abstractNumId w:val="40"/>
   </w:num>
-  <w:num w:numId="57" w16cid:durableId="198519848">
+  <w:num w:numId="57">
     <w:abstractNumId w:val="140"/>
   </w:num>
-  <w:num w:numId="58" w16cid:durableId="1646929270">
+  <w:num w:numId="58">
     <w:abstractNumId w:val="50"/>
   </w:num>
-  <w:num w:numId="59" w16cid:durableId="877401565">
+  <w:num w:numId="59">
     <w:abstractNumId w:val="26"/>
   </w:num>
-  <w:num w:numId="60" w16cid:durableId="1965967889">
+  <w:num w:numId="60">
     <w:abstractNumId w:val="62"/>
   </w:num>
-  <w:num w:numId="61" w16cid:durableId="388959907">
+  <w:num w:numId="61">
     <w:abstractNumId w:val="134"/>
   </w:num>
-  <w:num w:numId="62" w16cid:durableId="226838326">
+  <w:num w:numId="62">
     <w:abstractNumId w:val="128"/>
   </w:num>
-  <w:num w:numId="63" w16cid:durableId="893194388">
+  <w:num w:numId="63">
     <w:abstractNumId w:val="21"/>
   </w:num>
-  <w:num w:numId="64" w16cid:durableId="373162642">
+  <w:num w:numId="64">
     <w:abstractNumId w:val="58"/>
   </w:num>
-  <w:num w:numId="65" w16cid:durableId="1478838458">
+  <w:num w:numId="65">
     <w:abstractNumId w:val="45"/>
   </w:num>
-  <w:num w:numId="66" w16cid:durableId="173570257">
+  <w:num w:numId="66">
     <w:abstractNumId w:val="86"/>
   </w:num>
-  <w:num w:numId="67" w16cid:durableId="1082027452">
+  <w:num w:numId="67">
     <w:abstractNumId w:val="82"/>
   </w:num>
-  <w:num w:numId="68" w16cid:durableId="438110862">
+  <w:num w:numId="68">
     <w:abstractNumId w:val="101"/>
   </w:num>
-  <w:num w:numId="69" w16cid:durableId="274601939">
+  <w:num w:numId="69">
     <w:abstractNumId w:val="11"/>
   </w:num>
-  <w:num w:numId="70" w16cid:durableId="2147312897">
+  <w:num w:numId="70">
     <w:abstractNumId w:val="121"/>
   </w:num>
-  <w:num w:numId="71" w16cid:durableId="982154011">
+  <w:num w:numId="71">
     <w:abstractNumId w:val="17"/>
   </w:num>
-  <w:num w:numId="72" w16cid:durableId="1072848474">
+  <w:num w:numId="72">
     <w:abstractNumId w:val="116"/>
   </w:num>
-  <w:num w:numId="73" w16cid:durableId="277954257">
+  <w:num w:numId="73">
     <w:abstractNumId w:val="93"/>
   </w:num>
-  <w:num w:numId="74" w16cid:durableId="832258688">
+  <w:num w:numId="74">
     <w:abstractNumId w:val="9"/>
   </w:num>
-  <w:num w:numId="75" w16cid:durableId="2012101939">
+  <w:num w:numId="75">
     <w:abstractNumId w:val="15"/>
   </w:num>
-  <w:num w:numId="76" w16cid:durableId="340934270">
+  <w:num w:numId="76">
     <w:abstractNumId w:val="125"/>
   </w:num>
-  <w:num w:numId="77" w16cid:durableId="934627506">
+  <w:num w:numId="77">
     <w:abstractNumId w:val="4"/>
   </w:num>
-  <w:num w:numId="78" w16cid:durableId="1846820439">
+  <w:num w:numId="78">
     <w:abstractNumId w:val="88"/>
   </w:num>
-  <w:num w:numId="79" w16cid:durableId="1208177466">
+  <w:num w:numId="79">
     <w:abstractNumId w:val="127"/>
   </w:num>
-  <w:num w:numId="80" w16cid:durableId="1737630380">
+  <w:num w:numId="80">
     <w:abstractNumId w:val="150"/>
   </w:num>
-  <w:num w:numId="81" w16cid:durableId="142700116">
+  <w:num w:numId="81">
     <w:abstractNumId w:val="148"/>
   </w:num>
-  <w:num w:numId="82" w16cid:durableId="1009526394">
+  <w:num w:numId="82">
     <w:abstractNumId w:val="59"/>
   </w:num>
-  <w:num w:numId="83" w16cid:durableId="1262107493">
+  <w:num w:numId="83">
     <w:abstractNumId w:val="110"/>
   </w:num>
-  <w:num w:numId="84" w16cid:durableId="1038504289">
+  <w:num w:numId="84">
     <w:abstractNumId w:val="73"/>
   </w:num>
-  <w:num w:numId="85" w16cid:durableId="770398938">
+  <w:num w:numId="85">
     <w:abstractNumId w:val="112"/>
   </w:num>
-  <w:num w:numId="86" w16cid:durableId="48310192">
+  <w:num w:numId="86">
     <w:abstractNumId w:val="84"/>
   </w:num>
-  <w:num w:numId="87" w16cid:durableId="2054115738">
+  <w:num w:numId="87">
     <w:abstractNumId w:val="98"/>
   </w:num>
-  <w:num w:numId="88" w16cid:durableId="1889293905">
+  <w:num w:numId="88">
     <w:abstractNumId w:val="103"/>
   </w:num>
-  <w:num w:numId="89" w16cid:durableId="1340080269">
+  <w:num w:numId="89">
     <w:abstractNumId w:val="144"/>
   </w:num>
-  <w:num w:numId="90" w16cid:durableId="1162937279">
+  <w:num w:numId="90">
     <w:abstractNumId w:val="94"/>
   </w:num>
-  <w:num w:numId="91" w16cid:durableId="515735517">
+  <w:num w:numId="91">
     <w:abstractNumId w:val="61"/>
   </w:num>
-  <w:num w:numId="92" w16cid:durableId="217017261">
+  <w:num w:numId="92">
     <w:abstractNumId w:val="108"/>
   </w:num>
-  <w:num w:numId="93" w16cid:durableId="1560747031">
+  <w:num w:numId="93">
     <w:abstractNumId w:val="141"/>
   </w:num>
-  <w:num w:numId="94" w16cid:durableId="661929985">
+  <w:num w:numId="94">
     <w:abstractNumId w:val="119"/>
   </w:num>
-  <w:num w:numId="95" w16cid:durableId="1778674618">
+  <w:num w:numId="95">
     <w:abstractNumId w:val="146"/>
   </w:num>
-  <w:num w:numId="96" w16cid:durableId="1457409469">
+  <w:num w:numId="96">
     <w:abstractNumId w:val="51"/>
   </w:num>
-  <w:num w:numId="97" w16cid:durableId="814182623">
+  <w:num w:numId="97">
     <w:abstractNumId w:val="36"/>
   </w:num>
-  <w:num w:numId="98" w16cid:durableId="97454813">
+  <w:num w:numId="98">
     <w:abstractNumId w:val="113"/>
   </w:num>
-  <w:num w:numId="99" w16cid:durableId="1920211774">
+  <w:num w:numId="99">
     <w:abstractNumId w:val="120"/>
   </w:num>
-  <w:num w:numId="100" w16cid:durableId="2022512246">
+  <w:num w:numId="100">
     <w:abstractNumId w:val="79"/>
   </w:num>
-  <w:num w:numId="101" w16cid:durableId="440683610">
+  <w:num w:numId="101">
     <w:abstractNumId w:val="5"/>
   </w:num>
-  <w:num w:numId="102" w16cid:durableId="207644695">
+  <w:num w:numId="102">
     <w:abstractNumId w:val="46"/>
   </w:num>
-  <w:num w:numId="103" w16cid:durableId="1828595011">
+  <w:num w:numId="103">
     <w:abstractNumId w:val="95"/>
   </w:num>
-  <w:num w:numId="104" w16cid:durableId="1055933714">
+  <w:num w:numId="104">
     <w:abstractNumId w:val="3"/>
   </w:num>
-  <w:num w:numId="105" w16cid:durableId="66878133">
+  <w:num w:numId="105">
     <w:abstractNumId w:val="137"/>
   </w:num>
-  <w:num w:numId="106" w16cid:durableId="1815104084">
+  <w:num w:numId="106">
     <w:abstractNumId w:val="42"/>
   </w:num>
-  <w:num w:numId="107" w16cid:durableId="1263680182">
+  <w:num w:numId="107">
     <w:abstractNumId w:val="96"/>
   </w:num>
-  <w:num w:numId="108" w16cid:durableId="730345216">
+  <w:num w:numId="108">
     <w:abstractNumId w:val="57"/>
   </w:num>
-  <w:num w:numId="109" w16cid:durableId="2006589585">
+  <w:num w:numId="109">
     <w:abstractNumId w:val="138"/>
   </w:num>
-  <w:num w:numId="110" w16cid:durableId="946424418">
+  <w:num w:numId="110">
     <w:abstractNumId w:val="118"/>
   </w:num>
-  <w:num w:numId="111" w16cid:durableId="1412777268">
+  <w:num w:numId="111">
     <w:abstractNumId w:val="130"/>
   </w:num>
-  <w:num w:numId="112" w16cid:durableId="1700466205">
+  <w:num w:numId="112">
     <w:abstractNumId w:val="126"/>
   </w:num>
-  <w:num w:numId="113" w16cid:durableId="112722606">
+  <w:num w:numId="113">
     <w:abstractNumId w:val="106"/>
   </w:num>
-  <w:num w:numId="114" w16cid:durableId="104354126">
+  <w:num w:numId="114">
     <w:abstractNumId w:val="87"/>
   </w:num>
-  <w:num w:numId="115" w16cid:durableId="1851065775">
+  <w:num w:numId="115">
     <w:abstractNumId w:val="63"/>
   </w:num>
-  <w:num w:numId="116" w16cid:durableId="466708265">
+  <w:num w:numId="116">
     <w:abstractNumId w:val="105"/>
   </w:num>
-  <w:num w:numId="117" w16cid:durableId="1771731861">
+  <w:num w:numId="117">
     <w:abstractNumId w:val="34"/>
   </w:num>
-  <w:num w:numId="118" w16cid:durableId="1158572409">
+  <w:num w:numId="118">
     <w:abstractNumId w:val="60"/>
   </w:num>
-  <w:num w:numId="119" w16cid:durableId="731123059">
+  <w:num w:numId="119">
     <w:abstractNumId w:val="117"/>
   </w:num>
-  <w:num w:numId="120" w16cid:durableId="1751924514">
+  <w:num w:numId="120">
     <w:abstractNumId w:val="67"/>
   </w:num>
-  <w:num w:numId="121" w16cid:durableId="1084448612">
+  <w:num w:numId="121">
     <w:abstractNumId w:val="33"/>
   </w:num>
-  <w:num w:numId="122" w16cid:durableId="1035928117">
+  <w:num w:numId="122">
     <w:abstractNumId w:val="10"/>
   </w:num>
-  <w:num w:numId="123" w16cid:durableId="2133355652">
+  <w:num w:numId="123">
     <w:abstractNumId w:val="55"/>
   </w:num>
-  <w:num w:numId="124" w16cid:durableId="998074253">
+  <w:num w:numId="124">
     <w:abstractNumId w:val="114"/>
   </w:num>
-  <w:num w:numId="125" w16cid:durableId="579408879">
+  <w:num w:numId="125">
     <w:abstractNumId w:val="69"/>
   </w:num>
-  <w:num w:numId="126" w16cid:durableId="681590559">
+  <w:num w:numId="126">
     <w:abstractNumId w:val="41"/>
   </w:num>
-  <w:num w:numId="127" w16cid:durableId="1729449511">
+  <w:num w:numId="127">
     <w:abstractNumId w:val="100"/>
   </w:num>
-  <w:num w:numId="128" w16cid:durableId="1218397129">
+  <w:num w:numId="128">
     <w:abstractNumId w:val="14"/>
   </w:num>
-  <w:num w:numId="129" w16cid:durableId="122618801">
+  <w:num w:numId="129">
     <w:abstractNumId w:val="8"/>
   </w:num>
-  <w:num w:numId="130" w16cid:durableId="410539754">
+  <w:num w:numId="130">
     <w:abstractNumId w:val="52"/>
   </w:num>
-  <w:num w:numId="131" w16cid:durableId="2085058728">
+  <w:num w:numId="131">
     <w:abstractNumId w:val="48"/>
   </w:num>
-  <w:num w:numId="132" w16cid:durableId="308942383">
+  <w:num w:numId="132">
     <w:abstractNumId w:val="22"/>
   </w:num>
-  <w:num w:numId="133" w16cid:durableId="927621288">
+  <w:num w:numId="133">
     <w:abstractNumId w:val="20"/>
   </w:num>
-  <w:num w:numId="134" w16cid:durableId="1772161499">
+  <w:num w:numId="134">
     <w:abstractNumId w:val="143"/>
   </w:num>
-  <w:num w:numId="135" w16cid:durableId="1519584168">
+  <w:num w:numId="135">
     <w:abstractNumId w:val="54"/>
   </w:num>
-  <w:num w:numId="136" w16cid:durableId="1726027717">
+  <w:num w:numId="136">
     <w:abstractNumId w:val="136"/>
   </w:num>
-  <w:num w:numId="137" w16cid:durableId="1782603549">
+  <w:num w:numId="137">
     <w:abstractNumId w:val="19"/>
   </w:num>
-  <w:num w:numId="138" w16cid:durableId="861821663">
+  <w:num w:numId="138">
     <w:abstractNumId w:val="32"/>
   </w:num>
-  <w:num w:numId="139" w16cid:durableId="2089768886">
+  <w:num w:numId="139">
     <w:abstractNumId w:val="28"/>
   </w:num>
-  <w:num w:numId="140" w16cid:durableId="63836808">
+  <w:num w:numId="140">
     <w:abstractNumId w:val="37"/>
   </w:num>
-  <w:num w:numId="141" w16cid:durableId="669144390">
+  <w:num w:numId="141">
     <w:abstractNumId w:val="81"/>
   </w:num>
-  <w:num w:numId="142" w16cid:durableId="1555043585">
+  <w:num w:numId="142">
     <w:abstractNumId w:val="99"/>
   </w:num>
-  <w:num w:numId="143" w16cid:durableId="281615241">
+  <w:num w:numId="143">
     <w:abstractNumId w:val="104"/>
   </w:num>
-  <w:num w:numId="144" w16cid:durableId="1627738673">
+  <w:num w:numId="144">
     <w:abstractNumId w:val="109"/>
   </w:num>
-  <w:num w:numId="145" w16cid:durableId="803960863">
+  <w:num w:numId="145">
     <w:abstractNumId w:val="145"/>
   </w:num>
-  <w:num w:numId="146" w16cid:durableId="234903600">
+  <w:num w:numId="146">
     <w:abstractNumId w:val="6"/>
   </w:num>
-  <w:num w:numId="147" w16cid:durableId="600989243">
+  <w:num w:numId="147">
     <w:abstractNumId w:val="149"/>
   </w:num>
-  <w:num w:numId="148" w16cid:durableId="513960790">
+  <w:num w:numId="148">
     <w:abstractNumId w:val="89"/>
   </w:num>
-  <w:num w:numId="149" w16cid:durableId="655190110">
+  <w:num w:numId="149">
     <w:abstractNumId w:val="72"/>
   </w:num>
-  <w:num w:numId="150" w16cid:durableId="1635713817">
+  <w:num w:numId="150">
     <w:abstractNumId w:val="43"/>
   </w:num>
-  <w:num w:numId="151" w16cid:durableId="1632204326">
+  <w:num w:numId="151">
     <w:abstractNumId w:val="65"/>
   </w:num>
-  <w:num w:numId="152" w16cid:durableId="1361277824">
+  <w:num w:numId="152">
     <w:abstractNumId w:val="90"/>
   </w:num>
-  <w:num w:numId="153" w16cid:durableId="91509340">
+  <w:num w:numId="153">
     <w:abstractNumId w:val="151"/>
   </w:num>
-  <w:num w:numId="154" w16cid:durableId="1485783189">
+  <w:num w:numId="154">
     <w:abstractNumId w:val="27"/>
   </w:num>
   <w:numIdMacAtCleanup w:val="154"/>
@@ -34258,7 +34918,7 @@
 </file>
 
 <file path=word/styles.xml><?xml version="1.0" encoding="utf-8"?>
-<w:styles xmlns:mc="http://schemas.openxmlformats.org/markup-compatibility/2006" xmlns:r="http://schemas.openxmlformats.org/officeDocument/2006/relationships" xmlns:w="http://schemas.openxmlformats.org/wordprocessingml/2006/main" xmlns:w14="http://schemas.microsoft.com/office/word/2010/wordml" xmlns:w15="http://schemas.microsoft.com/office/word/2012/wordml" xmlns:w16cex="http://schemas.microsoft.com/office/word/2018/wordml/cex" xmlns:w16cid="http://schemas.microsoft.com/office/word/2016/wordml/cid" xmlns:w16="http://schemas.microsoft.com/office/word/2018/wordml" xmlns:w16sdtdh="http://schemas.microsoft.com/office/word/2020/wordml/sdtdatahash" xmlns:w16se="http://schemas.microsoft.com/office/word/2015/wordml/symex" mc:Ignorable="w14 w15 w16se w16cid w16 w16cex w16sdtdh">
+<w:styles xmlns:mc="http://schemas.openxmlformats.org/markup-compatibility/2006" xmlns:r="http://schemas.openxmlformats.org/officeDocument/2006/relationships" xmlns:w="http://schemas.openxmlformats.org/wordprocessingml/2006/main" xmlns:w14="http://schemas.microsoft.com/office/word/2010/wordml" xmlns:w15="http://schemas.microsoft.com/office/word/2012/wordml" xmlns:w16cid="http://schemas.microsoft.com/office/word/2016/wordml/cid" xmlns:w16se="http://schemas.microsoft.com/office/word/2015/wordml/symex" mc:Ignorable="w14 w15 w16se w16cid">
   <w:docDefaults>
     <w:rPrDefault>
       <w:rPr>
@@ -34274,7 +34934,7 @@
       </w:pPr>
     </w:pPrDefault>
   </w:docDefaults>
-  <w:latentStyles w:defLockedState="0" w:defUIPriority="99" w:defSemiHidden="0" w:defUnhideWhenUsed="0" w:defQFormat="0" w:count="376">
+  <w:latentStyles w:defLockedState="0" w:defUIPriority="99" w:defSemiHidden="0" w:defUnhideWhenUsed="0" w:defQFormat="0" w:count="375">
     <w:lsdException w:name="Normal" w:uiPriority="0" w:qFormat="1"/>
     <w:lsdException w:name="heading 1" w:uiPriority="9" w:qFormat="1"/>
     <w:lsdException w:name="heading 2" w:semiHidden="1" w:uiPriority="9" w:unhideWhenUsed="1" w:qFormat="1"/>
@@ -34650,7 +35310,6 @@
     <w:lsdException w:name="Smart Hyperlink" w:semiHidden="1" w:unhideWhenUsed="1"/>
     <w:lsdException w:name="Hashtag" w:semiHidden="1" w:unhideWhenUsed="1"/>
     <w:lsdException w:name="Unresolved Mention" w:semiHidden="1" w:unhideWhenUsed="1"/>
-    <w:lsdException w:name="Smart Link" w:semiHidden="1" w:unhideWhenUsed="1"/>
   </w:latentStyles>
   <w:style w:type="paragraph" w:default="1" w:styleId="Normal">
     <w:name w:val="Normal"/>
@@ -34900,6 +35559,7 @@
   <w:style w:type="character" w:default="1" w:styleId="Fuentedeprrafopredeter">
     <w:name w:val="Default Paragraph Font"/>
     <w:uiPriority w:val="1"/>
+    <w:semiHidden/>
     <w:unhideWhenUsed/>
   </w:style>
   <w:style w:type="table" w:default="1" w:styleId="Tablanormal">
@@ -36089,7 +36749,7 @@
 </file>
 
 <file path=customXml/itemProps1.xml><?xml version="1.0" encoding="utf-8"?>
-<ds:datastoreItem xmlns:ds="http://schemas.openxmlformats.org/officeDocument/2006/customXml" ds:itemID="{77B9E0BB-8AF1-4081-A0DC-961C13DAC066}">
+<ds:datastoreItem xmlns:ds="http://schemas.openxmlformats.org/officeDocument/2006/customXml" ds:itemID="{F68938E7-4241-4EF9-8592-089FAB6F9BA6}">
   <ds:schemaRefs>
     <ds:schemaRef ds:uri="http://schemas.openxmlformats.org/officeDocument/2006/bibliography"/>
   </ds:schemaRefs>

</xml_diff>